<commit_message>
Kleine wijzigingen, allemaal spelling/taal
</commit_message>
<xml_diff>
--- a/rapport fase 3/eindrapport.docx
+++ b/rapport fase 3/eindrapport.docx
@@ -60,9 +60,6 @@
       </w:pPr>
       <w:bookmarkStart w:id="11" w:name="_Toc314581861"/>
       <w:r>
-        <w:rPr>
-          <w:lang w:val="en-US"/>
-        </w:rPr>
         <w:t>1</w:t>
       </w:r>
       <w:r>
@@ -77,34 +74,10 @@
       <w:bookmarkEnd w:id="10"/>
       <w:bookmarkEnd w:id="11"/>
     </w:p>
-    <w:p>
-      <w:pPr>
-        <w:rPr>
-          <w:lang w:val="en-US"/>
-        </w:rPr>
-      </w:pPr>
-    </w:p>
-    <w:p>
-      <w:pPr>
-        <w:rPr>
-          <w:lang w:val="en-US"/>
-        </w:rPr>
-      </w:pPr>
-    </w:p>
-    <w:p>
-      <w:pPr>
-        <w:rPr>
-          <w:lang w:val="en-US"/>
-        </w:rPr>
-      </w:pPr>
-    </w:p>
-    <w:p>
-      <w:pPr>
-        <w:rPr>
-          <w:lang w:val="en-US"/>
-        </w:rPr>
-      </w:pPr>
-    </w:p>
+    <w:p/>
+    <w:p/>
+    <w:p/>
+    <w:p/>
     <w:p/>
     <w:p>
       <w:pPr>
@@ -499,6 +472,7 @@
           <w:docPartUnique/>
         </w:docPartObj>
       </w:sdtPr>
+      <w:sdtEndPr/>
       <w:sdtContent>
         <w:p>
           <w:pPr>
@@ -2350,8 +2324,6 @@
       <w:pPr>
         <w:pStyle w:val="Kop1"/>
       </w:pPr>
-      <w:bookmarkStart w:id="18" w:name="_GoBack"/>
-      <w:bookmarkEnd w:id="18"/>
       <w:r>
         <w:br w:type="page"/>
       </w:r>
@@ -2360,14 +2332,14 @@
       <w:pPr>
         <w:pStyle w:val="Kop1"/>
       </w:pPr>
-      <w:bookmarkStart w:id="19" w:name="_Toc311235026"/>
-      <w:bookmarkStart w:id="20" w:name="_Toc314581864"/>
+      <w:bookmarkStart w:id="18" w:name="_Toc311235026"/>
+      <w:bookmarkStart w:id="19" w:name="_Toc314581864"/>
       <w:r>
         <w:lastRenderedPageBreak/>
         <w:t>Inleiding</w:t>
       </w:r>
+      <w:bookmarkEnd w:id="18"/>
       <w:bookmarkEnd w:id="19"/>
-      <w:bookmarkEnd w:id="20"/>
     </w:p>
     <w:p>
       <w:pPr>
@@ -2465,12 +2437,12 @@
       <w:pPr>
         <w:pStyle w:val="Kop1"/>
       </w:pPr>
-      <w:bookmarkStart w:id="21" w:name="_Toc314581865"/>
+      <w:bookmarkStart w:id="20" w:name="_Toc314581865"/>
       <w:r>
         <w:lastRenderedPageBreak/>
         <w:t>Implementatie</w:t>
       </w:r>
-      <w:bookmarkEnd w:id="21"/>
+      <w:bookmarkEnd w:id="20"/>
     </w:p>
     <w:p>
       <w:pPr>
@@ -2493,11 +2465,11 @@
       <w:pPr>
         <w:pStyle w:val="Kop2"/>
       </w:pPr>
-      <w:bookmarkStart w:id="22" w:name="_Toc314581866"/>
+      <w:bookmarkStart w:id="21" w:name="_Toc314581866"/>
       <w:r>
         <w:t>Initialisatie van de graaf</w:t>
       </w:r>
-      <w:bookmarkEnd w:id="22"/>
+      <w:bookmarkEnd w:id="21"/>
     </w:p>
     <w:p>
       <w:r>
@@ -2508,11 +2480,11 @@
       <w:pPr>
         <w:pStyle w:val="Kop3"/>
       </w:pPr>
-      <w:bookmarkStart w:id="23" w:name="_Toc314581867"/>
+      <w:bookmarkStart w:id="22" w:name="_Toc314581867"/>
       <w:r>
         <w:t>Via Yahoo</w:t>
       </w:r>
-      <w:bookmarkEnd w:id="23"/>
+      <w:bookmarkEnd w:id="22"/>
     </w:p>
     <w:p>
       <w:r>
@@ -2724,11 +2696,11 @@
       <w:pPr>
         <w:pStyle w:val="Kop3"/>
       </w:pPr>
-      <w:bookmarkStart w:id="24" w:name="_Toc314581868"/>
+      <w:bookmarkStart w:id="23" w:name="_Toc314581868"/>
       <w:r>
         <w:t>Via de gebruikerswaarderingen</w:t>
       </w:r>
-      <w:bookmarkEnd w:id="24"/>
+      <w:bookmarkEnd w:id="23"/>
     </w:p>
     <w:p>
       <w:r>
@@ -2821,14 +2793,27 @@
             <w:r>
               <w:t xml:space="preserve">Figuur </w:t>
             </w:r>
-            <w:fldSimple w:instr=" SEQ Figuur \* ARABIC ">
-              <w:r>
-                <w:rPr>
-                  <w:noProof/>
-                </w:rPr>
-                <w:t>1</w:t>
-              </w:r>
-            </w:fldSimple>
+            <w:r>
+              <w:fldChar w:fldCharType="begin"/>
+            </w:r>
+            <w:r>
+              <w:instrText xml:space="preserve"> SEQ Figuur \* ARABIC </w:instrText>
+            </w:r>
+            <w:r>
+              <w:fldChar w:fldCharType="separate"/>
+            </w:r>
+            <w:r>
+              <w:rPr>
+                <w:noProof/>
+              </w:rPr>
+              <w:t>1</w:t>
+            </w:r>
+            <w:r>
+              <w:rPr>
+                <w:noProof/>
+              </w:rPr>
+              <w:fldChar w:fldCharType="end"/>
+            </w:r>
             <w:r>
               <w:t>: standaardgraaf</w:t>
             </w:r>
@@ -2896,14 +2881,27 @@
             <w:r>
               <w:t xml:space="preserve">Figuur </w:t>
             </w:r>
-            <w:fldSimple w:instr=" SEQ Figuur \* ARABIC ">
-              <w:r>
-                <w:rPr>
-                  <w:noProof/>
-                </w:rPr>
-                <w:t>2</w:t>
-              </w:r>
-            </w:fldSimple>
+            <w:r>
+              <w:fldChar w:fldCharType="begin"/>
+            </w:r>
+            <w:r>
+              <w:instrText xml:space="preserve"> SEQ Figuur \* ARABIC </w:instrText>
+            </w:r>
+            <w:r>
+              <w:fldChar w:fldCharType="separate"/>
+            </w:r>
+            <w:r>
+              <w:rPr>
+                <w:noProof/>
+              </w:rPr>
+              <w:t>2</w:t>
+            </w:r>
+            <w:r>
+              <w:rPr>
+                <w:noProof/>
+              </w:rPr>
+              <w:fldChar w:fldCharType="end"/>
+            </w:r>
             <w:r>
               <w:t>: graaf met gebruikersvoorkeuren</w:t>
             </w:r>
@@ -2920,11 +2918,11 @@
       <w:pPr>
         <w:pStyle w:val="Kop2"/>
       </w:pPr>
-      <w:bookmarkStart w:id="25" w:name="_Toc314581869"/>
+      <w:bookmarkStart w:id="24" w:name="_Toc314581869"/>
       <w:r>
         <w:t>Verbeteren van de graaf</w:t>
       </w:r>
-      <w:bookmarkEnd w:id="25"/>
+      <w:bookmarkEnd w:id="24"/>
     </w:p>
     <w:p>
       <w:r>
@@ -2935,11 +2933,11 @@
       <w:pPr>
         <w:pStyle w:val="Kop3"/>
       </w:pPr>
-      <w:bookmarkStart w:id="26" w:name="_Toc314581870"/>
+      <w:bookmarkStart w:id="25" w:name="_Toc314581870"/>
       <w:r>
         <w:t>Positieve waarderingen</w:t>
       </w:r>
-      <w:bookmarkEnd w:id="26"/>
+      <w:bookmarkEnd w:id="25"/>
     </w:p>
     <w:p>
       <w:r>
@@ -3080,14 +3078,27 @@
             <w:r>
               <w:t xml:space="preserve">Figuur </w:t>
             </w:r>
-            <w:fldSimple w:instr=" SEQ Figuur \* ARABIC ">
-              <w:r>
-                <w:rPr>
-                  <w:noProof/>
-                </w:rPr>
-                <w:t>3</w:t>
-              </w:r>
-            </w:fldSimple>
+            <w:r>
+              <w:fldChar w:fldCharType="begin"/>
+            </w:r>
+            <w:r>
+              <w:instrText xml:space="preserve"> SEQ Figuur \* ARABIC </w:instrText>
+            </w:r>
+            <w:r>
+              <w:fldChar w:fldCharType="separate"/>
+            </w:r>
+            <w:r>
+              <w:rPr>
+                <w:noProof/>
+              </w:rPr>
+              <w:t>3</w:t>
+            </w:r>
+            <w:r>
+              <w:rPr>
+                <w:noProof/>
+              </w:rPr>
+              <w:fldChar w:fldCharType="end"/>
+            </w:r>
             <w:r>
               <w:t>: voorbeeld van positieve waardering</w:t>
             </w:r>
@@ -3131,11 +3142,11 @@
       <w:pPr>
         <w:pStyle w:val="Kop3"/>
       </w:pPr>
-      <w:bookmarkStart w:id="27" w:name="_Toc314581871"/>
+      <w:bookmarkStart w:id="26" w:name="_Toc314581871"/>
       <w:r>
         <w:t>Negatieve waarderingen</w:t>
       </w:r>
-      <w:bookmarkEnd w:id="27"/>
+      <w:bookmarkEnd w:id="26"/>
     </w:p>
     <w:p>
       <w:r>
@@ -3280,14 +3291,27 @@
             <w:r>
               <w:t xml:space="preserve">Figuur </w:t>
             </w:r>
-            <w:fldSimple w:instr=" SEQ Figuur \* ARABIC ">
-              <w:r>
-                <w:rPr>
-                  <w:noProof/>
-                </w:rPr>
-                <w:t>4</w:t>
-              </w:r>
-            </w:fldSimple>
+            <w:r>
+              <w:fldChar w:fldCharType="begin"/>
+            </w:r>
+            <w:r>
+              <w:instrText xml:space="preserve"> SEQ Figuur \* ARABIC </w:instrText>
+            </w:r>
+            <w:r>
+              <w:fldChar w:fldCharType="separate"/>
+            </w:r>
+            <w:r>
+              <w:rPr>
+                <w:noProof/>
+              </w:rPr>
+              <w:t>4</w:t>
+            </w:r>
+            <w:r>
+              <w:rPr>
+                <w:noProof/>
+              </w:rPr>
+              <w:fldChar w:fldCharType="end"/>
+            </w:r>
             <w:r>
               <w:t>: voorbeeld van een negatieve waardering</w:t>
             </w:r>
@@ -3334,39 +3358,37 @@
       <w:pPr>
         <w:pStyle w:val="Kop3"/>
       </w:pPr>
-      <w:bookmarkStart w:id="28" w:name="_Toc314581872"/>
+      <w:bookmarkStart w:id="27" w:name="_Toc314581872"/>
       <w:r>
         <w:t>Het verwijderen van suggesties</w:t>
       </w:r>
-      <w:bookmarkEnd w:id="28"/>
-    </w:p>
-    <w:p>
-      <w:r>
-        <w:t xml:space="preserve">Suggesties kunnen ook worden verwijderd uit het systeem. Als een suggestie verwijderd wordt, worden er 2 acties ondernomen. Zo wordt er als eerste voor </w:t>
-      </w:r>
-      <w:proofErr w:type="spellStart"/>
-      <w:r>
-        <w:t>voor</w:t>
-      </w:r>
-      <w:proofErr w:type="spellEnd"/>
-      <w:r>
-        <w:t xml:space="preserve"> gezorgd dat deze suggestie niet meer terug komt in de zoekresultaten.</w:t>
-      </w:r>
-    </w:p>
-    <w:p>
-      <w:r>
-        <w:t>Als tweede worden er ook in dit geval acties ondernomen op de graaf. Een verwijderde suggestie wordt in de database opgeslagen als een negatieve waardering (een -2 om precies te zijn), en dat vertaald zich in de graaf naar exact dezelfde actie als dat er een negatieve waardering gegeven zou zijn.</w:t>
+      <w:bookmarkEnd w:id="27"/>
+    </w:p>
+    <w:p>
+      <w:r>
+        <w:t>Suggesties kunnen ook worden verwijderd uit het systeem. Als een suggestie verwijderd wordt, worden er 2 acties ondernomen. Zo wordt er als eerste voor gezorgd dat deze suggestie niet meer terug komt in de zoekresultaten.</w:t>
+      </w:r>
+    </w:p>
+    <w:p>
+      <w:r>
+        <w:t>Als tweede worden er ook in dit geval acties ondernomen op de graaf. Een verwijderde suggestie wordt in de database opgeslagen als een negatieve waardering (een -2 om precies te zijn), en dat vertaal</w:t>
+      </w:r>
+      <w:r>
+        <w:t>t</w:t>
+      </w:r>
+      <w:r>
+        <w:t xml:space="preserve"> zich in de graaf naar exact dezelfde actie als dat er een negatieve waardering gegeven zou zijn.</w:t>
       </w:r>
     </w:p>
     <w:p>
       <w:pPr>
         <w:pStyle w:val="Kop2"/>
       </w:pPr>
-      <w:bookmarkStart w:id="29" w:name="_Toc314581873"/>
+      <w:bookmarkStart w:id="28" w:name="_Toc314581873"/>
       <w:r>
         <w:t>Het geven van de suggesties</w:t>
       </w:r>
-      <w:bookmarkEnd w:id="29"/>
+      <w:bookmarkEnd w:id="28"/>
     </w:p>
     <w:p>
       <w:r>
@@ -3377,21 +3399,19 @@
       <w:pPr>
         <w:pStyle w:val="Kop3"/>
       </w:pPr>
-      <w:bookmarkStart w:id="30" w:name="_Toc314581874"/>
+      <w:bookmarkStart w:id="29" w:name="_Toc314581874"/>
       <w:r>
         <w:t>Het eerste algoritme: het bouwen van een MST</w:t>
       </w:r>
-      <w:bookmarkEnd w:id="30"/>
+      <w:bookmarkEnd w:id="29"/>
     </w:p>
     <w:p>
       <w:r>
         <w:t xml:space="preserve">Het </w:t>
       </w:r>
-      <w:proofErr w:type="spellStart"/>
-      <w:r>
-        <w:t>algortime</w:t>
-      </w:r>
-      <w:proofErr w:type="spellEnd"/>
+      <w:r>
+        <w:t>algoritme</w:t>
+      </w:r>
       <w:r>
         <w:t xml:space="preserve"> om een Minimum spanning tree door de boom te maken, heeft het meeste weg van </w:t>
       </w:r>
@@ -3462,11 +3482,11 @@
       <w:pPr>
         <w:pStyle w:val="Kop3"/>
       </w:pPr>
-      <w:bookmarkStart w:id="31" w:name="_Toc314581875"/>
+      <w:bookmarkStart w:id="30" w:name="_Toc314581875"/>
       <w:r>
         <w:t>Het tweede algoritme: sorteren op score</w:t>
       </w:r>
-      <w:bookmarkEnd w:id="31"/>
+      <w:bookmarkEnd w:id="30"/>
     </w:p>
     <w:p>
       <w:r>
@@ -3501,11 +3521,11 @@
       <w:pPr>
         <w:pStyle w:val="Kop3"/>
       </w:pPr>
-      <w:bookmarkStart w:id="32" w:name="_Toc314581876"/>
+      <w:bookmarkStart w:id="31" w:name="_Toc314581876"/>
       <w:r>
         <w:t>Het derde algoritme: de combinatie van beiden</w:t>
       </w:r>
-      <w:bookmarkEnd w:id="32"/>
+      <w:bookmarkEnd w:id="31"/>
     </w:p>
     <w:p>
       <w:r>
@@ -3521,11 +3541,11 @@
       <w:pPr>
         <w:pStyle w:val="Kop3"/>
       </w:pPr>
-      <w:bookmarkStart w:id="33" w:name="_Toc314581877"/>
+      <w:bookmarkStart w:id="32" w:name="_Toc314581877"/>
       <w:r>
         <w:t>Het vierde algoritme: de laagste waarderingen</w:t>
       </w:r>
-      <w:bookmarkEnd w:id="33"/>
+      <w:bookmarkEnd w:id="32"/>
     </w:p>
     <w:p>
       <w:r>
@@ -3544,11 +3564,11 @@
       <w:pPr>
         <w:pStyle w:val="Kop3"/>
       </w:pPr>
-      <w:bookmarkStart w:id="34" w:name="_Toc314581878"/>
+      <w:bookmarkStart w:id="33" w:name="_Toc314581878"/>
       <w:r>
         <w:t>Het geven van een suggestie: een voorbeeld</w:t>
       </w:r>
-      <w:bookmarkEnd w:id="34"/>
+      <w:bookmarkEnd w:id="33"/>
     </w:p>
     <w:p>
       <w:r>
@@ -3636,14 +3656,27 @@
             <w:r>
               <w:t xml:space="preserve">Figuur </w:t>
             </w:r>
-            <w:fldSimple w:instr=" SEQ Figuur \* ARABIC ">
-              <w:r>
-                <w:rPr>
-                  <w:noProof/>
-                </w:rPr>
-                <w:t>5</w:t>
-              </w:r>
-            </w:fldSimple>
+            <w:r>
+              <w:fldChar w:fldCharType="begin"/>
+            </w:r>
+            <w:r>
+              <w:instrText xml:space="preserve"> SEQ Figuur \* ARABIC </w:instrText>
+            </w:r>
+            <w:r>
+              <w:fldChar w:fldCharType="separate"/>
+            </w:r>
+            <w:r>
+              <w:rPr>
+                <w:noProof/>
+              </w:rPr>
+              <w:t>5</w:t>
+            </w:r>
+            <w:r>
+              <w:rPr>
+                <w:noProof/>
+              </w:rPr>
+              <w:fldChar w:fldCharType="end"/>
+            </w:r>
             <w:r>
               <w:t>: voorbeeldgraaf</w:t>
             </w:r>
@@ -3661,14 +3694,27 @@
             <w:r>
               <w:t xml:space="preserve">Tabel </w:t>
             </w:r>
-            <w:fldSimple w:instr=" SEQ Tabel \* ARABIC ">
-              <w:r>
-                <w:rPr>
-                  <w:noProof/>
-                </w:rPr>
-                <w:t>1</w:t>
-              </w:r>
-            </w:fldSimple>
+            <w:r>
+              <w:fldChar w:fldCharType="begin"/>
+            </w:r>
+            <w:r>
+              <w:instrText xml:space="preserve"> SEQ Tabel \* ARABIC </w:instrText>
+            </w:r>
+            <w:r>
+              <w:fldChar w:fldCharType="separate"/>
+            </w:r>
+            <w:r>
+              <w:rPr>
+                <w:noProof/>
+              </w:rPr>
+              <w:t>1</w:t>
+            </w:r>
+            <w:r>
+              <w:rPr>
+                <w:noProof/>
+              </w:rPr>
+              <w:fldChar w:fldCharType="end"/>
+            </w:r>
             <w:r>
               <w:t>: uitkomst algoritme 3</w:t>
             </w:r>
@@ -4056,7 +4102,7 @@
       <w:pPr>
         <w:pStyle w:val="Kop1"/>
       </w:pPr>
-      <w:bookmarkStart w:id="35" w:name="_Toc314581879"/>
+      <w:bookmarkStart w:id="34" w:name="_Toc314581879"/>
       <w:r>
         <w:rPr>
           <w:noProof/>
@@ -4128,7 +4174,7 @@
       <w:r>
         <w:t>Design</w:t>
       </w:r>
-      <w:bookmarkEnd w:id="35"/>
+      <w:bookmarkEnd w:id="34"/>
     </w:p>
     <w:p>
       <w:r>
@@ -4290,11 +4336,9 @@
       <w:r>
         <w:t xml:space="preserve">Door op het i’tje te klikken, komt er meer informatie tevoorschijn. De volledige naam van de artiest en het nummer worden dan getoond. Ook worden er allerlei linkjes naar internetpagina’s behorend bij de artiest tevoorschijn, zoals </w:t>
       </w:r>
-      <w:proofErr w:type="spellStart"/>
-      <w:r>
-        <w:t>wikipedia</w:t>
-      </w:r>
-      <w:proofErr w:type="spellEnd"/>
+      <w:r>
+        <w:t>Wikipedia</w:t>
+      </w:r>
       <w:r>
         <w:t>.</w:t>
       </w:r>
@@ -4484,7 +4528,7 @@
       <w:pPr>
         <w:pStyle w:val="Kop1"/>
       </w:pPr>
-      <w:bookmarkStart w:id="36" w:name="_Toc314581880"/>
+      <w:bookmarkStart w:id="35" w:name="_Toc314581880"/>
       <w:r>
         <w:lastRenderedPageBreak/>
         <w:t>E</w:t>
@@ -4492,24 +4536,24 @@
       <w:r>
         <w:t>valuatie</w:t>
       </w:r>
+      <w:bookmarkEnd w:id="35"/>
+    </w:p>
+    <w:p/>
+    <w:p>
+      <w:r>
+        <w:t xml:space="preserve">Om te weten te komen of het </w:t>
+      </w:r>
+      <w:r>
+        <w:t>ontstane systeem daadwerkelijk goede voorspellingen kan geven aan de gebruik</w:t>
+      </w:r>
+      <w:r>
+        <w:t>ers, is het nodig om het muziekrecommandatie</w:t>
+      </w:r>
+      <w:r>
+        <w:t xml:space="preserve">systeem te testen. </w:t>
+      </w:r>
+      <w:bookmarkStart w:id="36" w:name="_GoBack"/>
       <w:bookmarkEnd w:id="36"/>
-    </w:p>
-    <w:p/>
-    <w:p>
-      <w:r>
-        <w:t xml:space="preserve">Om te weten te komen of het </w:t>
-      </w:r>
-      <w:r>
-        <w:t xml:space="preserve">ontstane systeem daadwerkelijk goede voorspellingen kan geven aan de gebruikers, is het nodig om het muziek </w:t>
-      </w:r>
-      <w:proofErr w:type="spellStart"/>
-      <w:r>
-        <w:t>recommendatie</w:t>
-      </w:r>
-      <w:proofErr w:type="spellEnd"/>
-      <w:r>
-        <w:t xml:space="preserve"> systeem te testen. </w:t>
-      </w:r>
     </w:p>
     <w:p>
       <w:r>
@@ -8154,426 +8198,18 @@
     <w:p>
       <w:pPr>
         <w:pStyle w:val="Kop1"/>
-        <w:rPr>
-          <w:lang w:val="en-US"/>
-        </w:rPr>
       </w:pPr>
       <w:bookmarkStart w:id="42" w:name="_Toc314581886"/>
-      <w:proofErr w:type="spellStart"/>
-      <w:r>
-        <w:rPr>
-          <w:lang w:val="en-US"/>
-        </w:rPr>
+      <w:r>
         <w:lastRenderedPageBreak/>
         <w:t>Discussie</w:t>
       </w:r>
       <w:bookmarkEnd w:id="42"/>
-      <w:proofErr w:type="spellEnd"/>
-    </w:p>
-    <w:p>
-      <w:pPr>
-        <w:rPr>
-          <w:lang w:val="en-US"/>
-        </w:rPr>
-      </w:pPr>
-    </w:p>
-    <w:p>
-      <w:pPr>
-        <w:rPr>
-          <w:lang w:val="en-US"/>
-        </w:rPr>
-      </w:pPr>
-      <w:proofErr w:type="spellStart"/>
-      <w:r>
-        <w:rPr>
-          <w:lang w:val="en-US"/>
-        </w:rPr>
-        <w:t>Alhoewel</w:t>
-      </w:r>
-      <w:proofErr w:type="spellEnd"/>
-      <w:r>
-        <w:rPr>
-          <w:lang w:val="en-US"/>
-        </w:rPr>
-        <w:t xml:space="preserve"> </w:t>
-      </w:r>
-      <w:proofErr w:type="spellStart"/>
-      <w:r>
-        <w:rPr>
-          <w:lang w:val="en-US"/>
-        </w:rPr>
-        <w:t>wij</w:t>
-      </w:r>
-      <w:proofErr w:type="spellEnd"/>
-      <w:r>
-        <w:rPr>
-          <w:lang w:val="en-US"/>
-        </w:rPr>
-        <w:t xml:space="preserve"> </w:t>
-      </w:r>
-      <w:proofErr w:type="spellStart"/>
-      <w:r>
-        <w:rPr>
-          <w:lang w:val="en-US"/>
-        </w:rPr>
-        <w:t>uiteindelijk</w:t>
-      </w:r>
-      <w:proofErr w:type="spellEnd"/>
-      <w:r>
-        <w:rPr>
-          <w:lang w:val="en-US"/>
-        </w:rPr>
-        <w:t xml:space="preserve"> </w:t>
-      </w:r>
-      <w:proofErr w:type="spellStart"/>
-      <w:r>
-        <w:rPr>
-          <w:lang w:val="en-US"/>
-        </w:rPr>
-        <w:t>een</w:t>
-      </w:r>
-      <w:proofErr w:type="spellEnd"/>
-      <w:r>
-        <w:rPr>
-          <w:lang w:val="en-US"/>
-        </w:rPr>
-        <w:t xml:space="preserve"> product </w:t>
-      </w:r>
-      <w:proofErr w:type="spellStart"/>
-      <w:r>
-        <w:rPr>
-          <w:lang w:val="en-US"/>
-        </w:rPr>
-        <w:t>hebben</w:t>
-      </w:r>
-      <w:proofErr w:type="spellEnd"/>
-      <w:r>
-        <w:rPr>
-          <w:lang w:val="en-US"/>
-        </w:rPr>
-        <w:t xml:space="preserve"> </w:t>
-      </w:r>
-      <w:proofErr w:type="spellStart"/>
-      <w:r>
-        <w:rPr>
-          <w:lang w:val="en-US"/>
-        </w:rPr>
-        <w:t>neergezet</w:t>
-      </w:r>
-      <w:proofErr w:type="spellEnd"/>
-      <w:r>
-        <w:rPr>
-          <w:lang w:val="en-US"/>
-        </w:rPr>
-        <w:t xml:space="preserve"> </w:t>
-      </w:r>
-      <w:proofErr w:type="spellStart"/>
-      <w:r>
-        <w:rPr>
-          <w:lang w:val="en-US"/>
-        </w:rPr>
-        <w:t>waar</w:t>
-      </w:r>
-      <w:proofErr w:type="spellEnd"/>
-      <w:r>
-        <w:rPr>
-          <w:lang w:val="en-US"/>
-        </w:rPr>
-        <w:t xml:space="preserve"> we erg </w:t>
-      </w:r>
-      <w:proofErr w:type="spellStart"/>
-      <w:r>
-        <w:rPr>
-          <w:lang w:val="en-US"/>
-        </w:rPr>
-        <w:t>blij</w:t>
-      </w:r>
-      <w:proofErr w:type="spellEnd"/>
-      <w:r>
-        <w:rPr>
-          <w:lang w:val="en-US"/>
-        </w:rPr>
-        <w:t xml:space="preserve"> </w:t>
-      </w:r>
-      <w:proofErr w:type="spellStart"/>
-      <w:r>
-        <w:rPr>
-          <w:lang w:val="en-US"/>
-        </w:rPr>
-        <w:t>mee</w:t>
-      </w:r>
-      <w:proofErr w:type="spellEnd"/>
-      <w:r>
-        <w:rPr>
-          <w:lang w:val="en-US"/>
-        </w:rPr>
-        <w:t xml:space="preserve"> </w:t>
-      </w:r>
-      <w:proofErr w:type="spellStart"/>
-      <w:r>
-        <w:rPr>
-          <w:lang w:val="en-US"/>
-        </w:rPr>
-        <w:t>zijn</w:t>
-      </w:r>
-      <w:proofErr w:type="spellEnd"/>
-      <w:r>
-        <w:rPr>
-          <w:lang w:val="en-US"/>
-        </w:rPr>
-        <w:t xml:space="preserve">, </w:t>
-      </w:r>
-      <w:proofErr w:type="spellStart"/>
-      <w:r>
-        <w:rPr>
-          <w:lang w:val="en-US"/>
-        </w:rPr>
-        <w:t>zijn</w:t>
-      </w:r>
-      <w:proofErr w:type="spellEnd"/>
-      <w:r>
-        <w:rPr>
-          <w:lang w:val="en-US"/>
-        </w:rPr>
-        <w:t xml:space="preserve"> </w:t>
-      </w:r>
-      <w:proofErr w:type="spellStart"/>
-      <w:r>
-        <w:rPr>
-          <w:lang w:val="en-US"/>
-        </w:rPr>
-        <w:t>er</w:t>
-      </w:r>
-      <w:proofErr w:type="spellEnd"/>
-      <w:r>
-        <w:rPr>
-          <w:lang w:val="en-US"/>
-        </w:rPr>
-        <w:t xml:space="preserve"> </w:t>
-      </w:r>
-      <w:proofErr w:type="spellStart"/>
-      <w:r>
-        <w:rPr>
-          <w:lang w:val="en-US"/>
-        </w:rPr>
-        <w:t>altijd</w:t>
-      </w:r>
-      <w:proofErr w:type="spellEnd"/>
-      <w:r>
-        <w:rPr>
-          <w:lang w:val="en-US"/>
-        </w:rPr>
-        <w:t xml:space="preserve"> </w:t>
-      </w:r>
-      <w:proofErr w:type="spellStart"/>
-      <w:r>
-        <w:rPr>
-          <w:lang w:val="en-US"/>
-        </w:rPr>
-        <w:t>nog</w:t>
-      </w:r>
-      <w:proofErr w:type="spellEnd"/>
-      <w:r>
-        <w:rPr>
-          <w:lang w:val="en-US"/>
-        </w:rPr>
-        <w:t xml:space="preserve"> </w:t>
-      </w:r>
-      <w:proofErr w:type="spellStart"/>
-      <w:r>
-        <w:rPr>
-          <w:lang w:val="en-US"/>
-        </w:rPr>
-        <w:t>verbeterpunten</w:t>
-      </w:r>
-      <w:proofErr w:type="spellEnd"/>
-      <w:r>
-        <w:rPr>
-          <w:lang w:val="en-US"/>
-        </w:rPr>
-        <w:t xml:space="preserve"> </w:t>
-      </w:r>
-      <w:proofErr w:type="spellStart"/>
-      <w:r>
-        <w:rPr>
-          <w:lang w:val="en-US"/>
-        </w:rPr>
-        <w:t>mogelijk</w:t>
-      </w:r>
-      <w:proofErr w:type="spellEnd"/>
-      <w:r>
-        <w:rPr>
-          <w:lang w:val="en-US"/>
-        </w:rPr>
-        <w:t xml:space="preserve"> </w:t>
-      </w:r>
-      <w:proofErr w:type="spellStart"/>
-      <w:r>
-        <w:rPr>
-          <w:lang w:val="en-US"/>
-        </w:rPr>
-        <w:t>aan</w:t>
-      </w:r>
-      <w:proofErr w:type="spellEnd"/>
-      <w:r>
-        <w:rPr>
-          <w:lang w:val="en-US"/>
-        </w:rPr>
-        <w:t xml:space="preserve"> het product </w:t>
-      </w:r>
-      <w:proofErr w:type="spellStart"/>
-      <w:r>
-        <w:rPr>
-          <w:lang w:val="en-US"/>
-        </w:rPr>
-        <w:t>zelf</w:t>
-      </w:r>
-      <w:proofErr w:type="spellEnd"/>
-      <w:r>
-        <w:rPr>
-          <w:lang w:val="en-US"/>
-        </w:rPr>
-        <w:t xml:space="preserve">, maar </w:t>
-      </w:r>
-      <w:proofErr w:type="spellStart"/>
-      <w:r>
-        <w:rPr>
-          <w:lang w:val="en-US"/>
-        </w:rPr>
-        <w:t>ook</w:t>
-      </w:r>
-      <w:proofErr w:type="spellEnd"/>
-      <w:r>
-        <w:rPr>
-          <w:lang w:val="en-US"/>
-        </w:rPr>
-        <w:t xml:space="preserve"> </w:t>
-      </w:r>
-      <w:proofErr w:type="spellStart"/>
-      <w:r>
-        <w:rPr>
-          <w:lang w:val="en-US"/>
-        </w:rPr>
-        <w:t>aan</w:t>
-      </w:r>
-      <w:proofErr w:type="spellEnd"/>
-      <w:r>
-        <w:rPr>
-          <w:lang w:val="en-US"/>
-        </w:rPr>
-        <w:t xml:space="preserve"> het </w:t>
-      </w:r>
-      <w:proofErr w:type="spellStart"/>
-      <w:r>
-        <w:rPr>
-          <w:lang w:val="en-US"/>
-        </w:rPr>
-        <w:t>gehele</w:t>
-      </w:r>
-      <w:proofErr w:type="spellEnd"/>
-      <w:r>
-        <w:rPr>
-          <w:lang w:val="en-US"/>
-        </w:rPr>
-        <w:t xml:space="preserve"> </w:t>
-      </w:r>
-      <w:proofErr w:type="spellStart"/>
-      <w:r>
-        <w:rPr>
-          <w:lang w:val="en-US"/>
-        </w:rPr>
-        <w:t>ontwikkelproces</w:t>
-      </w:r>
-      <w:proofErr w:type="spellEnd"/>
-      <w:r>
-        <w:rPr>
-          <w:lang w:val="en-US"/>
-        </w:rPr>
-        <w:t xml:space="preserve">. </w:t>
-      </w:r>
-      <w:proofErr w:type="spellStart"/>
-      <w:r>
-        <w:rPr>
-          <w:lang w:val="en-US"/>
-        </w:rPr>
-        <w:t>Deze</w:t>
-      </w:r>
-      <w:proofErr w:type="spellEnd"/>
-      <w:r>
-        <w:rPr>
-          <w:lang w:val="en-US"/>
-        </w:rPr>
-        <w:t xml:space="preserve"> </w:t>
-      </w:r>
-      <w:proofErr w:type="spellStart"/>
-      <w:r>
-        <w:rPr>
-          <w:lang w:val="en-US"/>
-        </w:rPr>
-        <w:t>punten</w:t>
-      </w:r>
-      <w:proofErr w:type="spellEnd"/>
-      <w:r>
-        <w:rPr>
-          <w:lang w:val="en-US"/>
-        </w:rPr>
-        <w:t xml:space="preserve"> </w:t>
-      </w:r>
-      <w:proofErr w:type="spellStart"/>
-      <w:r>
-        <w:rPr>
-          <w:lang w:val="en-US"/>
-        </w:rPr>
-        <w:t>worden</w:t>
-      </w:r>
-      <w:proofErr w:type="spellEnd"/>
-      <w:r>
-        <w:rPr>
-          <w:lang w:val="en-US"/>
-        </w:rPr>
-        <w:t xml:space="preserve"> in </w:t>
-      </w:r>
-      <w:proofErr w:type="spellStart"/>
-      <w:r>
-        <w:rPr>
-          <w:lang w:val="en-US"/>
-        </w:rPr>
-        <w:t>dit</w:t>
-      </w:r>
-      <w:proofErr w:type="spellEnd"/>
-      <w:r>
-        <w:rPr>
-          <w:lang w:val="en-US"/>
-        </w:rPr>
-        <w:t xml:space="preserve"> </w:t>
-      </w:r>
-      <w:proofErr w:type="spellStart"/>
-      <w:r>
-        <w:rPr>
-          <w:lang w:val="en-US"/>
-        </w:rPr>
-        <w:t>hoofdstuk</w:t>
-      </w:r>
-      <w:proofErr w:type="spellEnd"/>
-      <w:r>
-        <w:rPr>
-          <w:lang w:val="en-US"/>
-        </w:rPr>
-        <w:t xml:space="preserve"> </w:t>
-      </w:r>
-      <w:proofErr w:type="spellStart"/>
-      <w:r>
-        <w:rPr>
-          <w:lang w:val="en-US"/>
-        </w:rPr>
-        <w:t>behandeld</w:t>
-      </w:r>
-      <w:proofErr w:type="spellEnd"/>
-      <w:r>
-        <w:rPr>
-          <w:lang w:val="en-US"/>
-        </w:rPr>
-        <w:t>.</w:t>
+    </w:p>
+    <w:p/>
+    <w:p>
+      <w:r>
+        <w:t>Alhoewel wij uiteindelijk een product hebben neergezet waar we erg blij mee zijn, zijn er altijd nog verbeterpunten mogelijk aan het product zelf, maar ook aan het gehele ontwikkelproces. Deze punten worden in dit hoofdstuk behandeld.</w:t>
       </w:r>
     </w:p>
     <w:p>

</xml_diff>

<commit_message>
workflow + eindrapport verbeterd.
</commit_message>
<xml_diff>
--- a/rapport fase 3/eindrapport.docx
+++ b/rapport fase 3/eindrapport.docx
@@ -16,6 +16,9 @@
       <w:bookmarkStart w:id="2" w:name="_Toc311235022"/>
       <w:bookmarkStart w:id="3" w:name="_Toc314576928"/>
       <w:bookmarkStart w:id="4" w:name="_Toc314581859"/>
+      <w:bookmarkStart w:id="5" w:name="_Toc314672980"/>
+      <w:bookmarkStart w:id="6" w:name="_Toc314674349"/>
+      <w:bookmarkStart w:id="7" w:name="_Toc314674381"/>
       <w:r>
         <w:rPr>
           <w:sz w:val="40"/>
@@ -29,6 +32,9 @@
       <w:bookmarkEnd w:id="2"/>
       <w:bookmarkEnd w:id="3"/>
       <w:bookmarkEnd w:id="4"/>
+      <w:bookmarkEnd w:id="5"/>
+      <w:bookmarkEnd w:id="6"/>
+      <w:bookmarkEnd w:id="7"/>
     </w:p>
     <w:p>
       <w:pPr>
@@ -37,8 +43,11 @@
           <w:lang w:val="en-US"/>
         </w:rPr>
       </w:pPr>
-      <w:bookmarkStart w:id="5" w:name="_Toc314576929"/>
-      <w:bookmarkStart w:id="6" w:name="_Toc314581860"/>
+      <w:bookmarkStart w:id="8" w:name="_Toc314576929"/>
+      <w:bookmarkStart w:id="9" w:name="_Toc314581860"/>
+      <w:bookmarkStart w:id="10" w:name="_Toc314672981"/>
+      <w:bookmarkStart w:id="11" w:name="_Toc314674350"/>
+      <w:bookmarkStart w:id="12" w:name="_Toc314674382"/>
       <w:proofErr w:type="spellStart"/>
       <w:r>
         <w:rPr>
@@ -46,33 +55,42 @@
         </w:rPr>
         <w:t>Eindrapport</w:t>
       </w:r>
-      <w:bookmarkStart w:id="7" w:name="_Toc309941808"/>
-      <w:bookmarkStart w:id="8" w:name="_Toc309941905"/>
-      <w:bookmarkStart w:id="9" w:name="_Toc311235024"/>
-      <w:bookmarkStart w:id="10" w:name="_Toc314576930"/>
-      <w:bookmarkEnd w:id="5"/>
-      <w:bookmarkEnd w:id="6"/>
+      <w:bookmarkStart w:id="13" w:name="_Toc309941808"/>
+      <w:bookmarkStart w:id="14" w:name="_Toc309941905"/>
+      <w:bookmarkStart w:id="15" w:name="_Toc311235024"/>
+      <w:bookmarkStart w:id="16" w:name="_Toc314576930"/>
+      <w:bookmarkEnd w:id="8"/>
+      <w:bookmarkEnd w:id="9"/>
+      <w:bookmarkEnd w:id="10"/>
+      <w:bookmarkEnd w:id="11"/>
+      <w:bookmarkEnd w:id="12"/>
       <w:proofErr w:type="spellEnd"/>
     </w:p>
     <w:p>
       <w:pPr>
         <w:pStyle w:val="Kop1"/>
       </w:pPr>
-      <w:bookmarkStart w:id="11" w:name="_Toc314581861"/>
+      <w:bookmarkStart w:id="17" w:name="_Toc314581861"/>
+      <w:bookmarkStart w:id="18" w:name="_Toc314672982"/>
+      <w:bookmarkStart w:id="19" w:name="_Toc314674351"/>
+      <w:bookmarkStart w:id="20" w:name="_Toc314674383"/>
       <w:r>
         <w:t>1</w:t>
       </w:r>
       <w:r>
         <w:t>8-01-201</w:t>
       </w:r>
-      <w:bookmarkEnd w:id="7"/>
-      <w:bookmarkEnd w:id="8"/>
-      <w:bookmarkEnd w:id="9"/>
+      <w:bookmarkEnd w:id="13"/>
+      <w:bookmarkEnd w:id="14"/>
+      <w:bookmarkEnd w:id="15"/>
       <w:r>
         <w:t>2</w:t>
       </w:r>
-      <w:bookmarkEnd w:id="10"/>
-      <w:bookmarkEnd w:id="11"/>
+      <w:bookmarkEnd w:id="16"/>
+      <w:bookmarkEnd w:id="17"/>
+      <w:bookmarkEnd w:id="18"/>
+      <w:bookmarkEnd w:id="19"/>
+      <w:bookmarkEnd w:id="20"/>
     </w:p>
     <w:p/>
     <w:p/>
@@ -83,11 +101,14 @@
       <w:pPr>
         <w:pStyle w:val="Kop2"/>
       </w:pPr>
-      <w:bookmarkStart w:id="12" w:name="_Toc309941809"/>
-      <w:bookmarkStart w:id="13" w:name="_Toc309941906"/>
-      <w:bookmarkStart w:id="14" w:name="_Toc311235025"/>
-      <w:bookmarkStart w:id="15" w:name="_Toc314576931"/>
-      <w:bookmarkStart w:id="16" w:name="_Toc314581862"/>
+      <w:bookmarkStart w:id="21" w:name="_Toc309941809"/>
+      <w:bookmarkStart w:id="22" w:name="_Toc309941906"/>
+      <w:bookmarkStart w:id="23" w:name="_Toc311235025"/>
+      <w:bookmarkStart w:id="24" w:name="_Toc314576931"/>
+      <w:bookmarkStart w:id="25" w:name="_Toc314581862"/>
+      <w:bookmarkStart w:id="26" w:name="_Toc314672983"/>
+      <w:bookmarkStart w:id="27" w:name="_Toc314674352"/>
+      <w:bookmarkStart w:id="28" w:name="_Toc314674384"/>
       <w:r>
         <w:rPr>
           <w:noProof/>
@@ -151,11 +172,14 @@
       <w:r>
         <w:t>Groep 4</w:t>
       </w:r>
-      <w:bookmarkEnd w:id="12"/>
-      <w:bookmarkEnd w:id="13"/>
-      <w:bookmarkEnd w:id="14"/>
-      <w:bookmarkEnd w:id="15"/>
-      <w:bookmarkEnd w:id="16"/>
+      <w:bookmarkEnd w:id="21"/>
+      <w:bookmarkEnd w:id="22"/>
+      <w:bookmarkEnd w:id="23"/>
+      <w:bookmarkEnd w:id="24"/>
+      <w:bookmarkEnd w:id="25"/>
+      <w:bookmarkEnd w:id="26"/>
+      <w:bookmarkEnd w:id="27"/>
+      <w:bookmarkEnd w:id="28"/>
     </w:p>
     <w:p>
       <w:r>
@@ -339,11 +363,17 @@
       <w:pPr>
         <w:pStyle w:val="Kop2"/>
       </w:pPr>
-      <w:bookmarkStart w:id="17" w:name="_Toc314581863"/>
+      <w:bookmarkStart w:id="29" w:name="_Toc314581863"/>
+      <w:bookmarkStart w:id="30" w:name="_Toc314672984"/>
+      <w:bookmarkStart w:id="31" w:name="_Toc314674353"/>
+      <w:bookmarkStart w:id="32" w:name="_Toc314674385"/>
       <w:r>
         <w:t>Begeleiders</w:t>
       </w:r>
-      <w:bookmarkEnd w:id="17"/>
+      <w:bookmarkEnd w:id="29"/>
+      <w:bookmarkEnd w:id="30"/>
+      <w:bookmarkEnd w:id="31"/>
+      <w:bookmarkEnd w:id="32"/>
     </w:p>
     <w:p>
       <w:r>
@@ -472,7 +502,6 @@
           <w:docPartUnique/>
         </w:docPartObj>
       </w:sdtPr>
-      <w:sdtEndPr/>
       <w:sdtContent>
         <w:p>
           <w:pPr>
@@ -510,7 +539,7 @@
           <w:r>
             <w:fldChar w:fldCharType="separate"/>
           </w:r>
-          <w:hyperlink w:anchor="_Toc314581864" w:history="1">
+          <w:hyperlink w:anchor="_Toc314674386" w:history="1">
             <w:r>
               <w:rPr>
                 <w:rStyle w:val="Hyperlink"/>
@@ -537,7 +566,7 @@
                 <w:noProof/>
                 <w:webHidden/>
               </w:rPr>
-              <w:instrText xml:space="preserve"> PAGEREF _Toc314581864 \h </w:instrText>
+              <w:instrText xml:space="preserve"> PAGEREF _Toc314674386 \h </w:instrText>
             </w:r>
             <w:r>
               <w:rPr>
@@ -557,7 +586,7 @@
                 <w:noProof/>
                 <w:webHidden/>
               </w:rPr>
-              <w:t>4</w:t>
+              <w:t>3</w:t>
             </w:r>
             <w:r>
               <w:rPr>
@@ -579,7 +608,7 @@
               <w:noProof/>
             </w:rPr>
           </w:pPr>
-          <w:hyperlink w:anchor="_Toc314581865" w:history="1">
+          <w:hyperlink w:anchor="_Toc314674387" w:history="1">
             <w:r>
               <w:rPr>
                 <w:rStyle w:val="Hyperlink"/>
@@ -606,7 +635,7 @@
                 <w:noProof/>
                 <w:webHidden/>
               </w:rPr>
-              <w:instrText xml:space="preserve"> PAGEREF _Toc314581865 \h </w:instrText>
+              <w:instrText xml:space="preserve"> PAGEREF _Toc314674387 \h </w:instrText>
             </w:r>
             <w:r>
               <w:rPr>
@@ -626,7 +655,7 @@
                 <w:noProof/>
                 <w:webHidden/>
               </w:rPr>
-              <w:t>5</w:t>
+              <w:t>4</w:t>
             </w:r>
             <w:r>
               <w:rPr>
@@ -648,13 +677,13 @@
               <w:noProof/>
             </w:rPr>
           </w:pPr>
-          <w:hyperlink w:anchor="_Toc314581866" w:history="1">
+          <w:hyperlink w:anchor="_Toc314674388" w:history="1">
             <w:r>
               <w:rPr>
                 <w:rStyle w:val="Hyperlink"/>
                 <w:noProof/>
               </w:rPr>
-              <w:t>Initialisatie van de graaf</w:t>
+              <w:t>Het maken van suggesties</w:t>
             </w:r>
             <w:r>
               <w:rPr>
@@ -675,7 +704,7 @@
                 <w:noProof/>
                 <w:webHidden/>
               </w:rPr>
-              <w:instrText xml:space="preserve"> PAGEREF _Toc314581866 \h </w:instrText>
+              <w:instrText xml:space="preserve"> PAGEREF _Toc314674388 \h </w:instrText>
             </w:r>
             <w:r>
               <w:rPr>
@@ -717,13 +746,13 @@
               <w:noProof/>
             </w:rPr>
           </w:pPr>
-          <w:hyperlink w:anchor="_Toc314581867" w:history="1">
+          <w:hyperlink w:anchor="_Toc314674389" w:history="1">
             <w:r>
               <w:rPr>
                 <w:rStyle w:val="Hyperlink"/>
                 <w:noProof/>
               </w:rPr>
-              <w:t>Via Yahoo</w:t>
+              <w:t>Initialisatie van de graaf</w:t>
             </w:r>
             <w:r>
               <w:rPr>
@@ -744,7 +773,7 @@
                 <w:noProof/>
                 <w:webHidden/>
               </w:rPr>
-              <w:instrText xml:space="preserve"> PAGEREF _Toc314581867 \h </w:instrText>
+              <w:instrText xml:space="preserve"> PAGEREF _Toc314674389 \h </w:instrText>
             </w:r>
             <w:r>
               <w:rPr>
@@ -786,13 +815,13 @@
               <w:noProof/>
             </w:rPr>
           </w:pPr>
-          <w:hyperlink w:anchor="_Toc314581868" w:history="1">
+          <w:hyperlink w:anchor="_Toc314674390" w:history="1">
             <w:r>
               <w:rPr>
                 <w:rStyle w:val="Hyperlink"/>
                 <w:noProof/>
               </w:rPr>
-              <w:t>Via de gebruikerswaarderingen</w:t>
+              <w:t>Verbeteren van de graaf</w:t>
             </w:r>
             <w:r>
               <w:rPr>
@@ -813,7 +842,7 @@
                 <w:noProof/>
                 <w:webHidden/>
               </w:rPr>
-              <w:instrText xml:space="preserve"> PAGEREF _Toc314581868 \h </w:instrText>
+              <w:instrText xml:space="preserve"> PAGEREF _Toc314674390 \h </w:instrText>
             </w:r>
             <w:r>
               <w:rPr>
@@ -834,6 +863,213 @@
                 <w:webHidden/>
               </w:rPr>
               <w:t>6</w:t>
+            </w:r>
+            <w:r>
+              <w:rPr>
+                <w:noProof/>
+                <w:webHidden/>
+              </w:rPr>
+              <w:fldChar w:fldCharType="end"/>
+            </w:r>
+          </w:hyperlink>
+        </w:p>
+        <w:p>
+          <w:pPr>
+            <w:pStyle w:val="Inhopg3"/>
+            <w:tabs>
+              <w:tab w:val="right" w:leader="dot" w:pos="9062"/>
+            </w:tabs>
+            <w:rPr>
+              <w:rFonts w:eastAsiaTheme="minorEastAsia"/>
+              <w:noProof/>
+            </w:rPr>
+          </w:pPr>
+          <w:hyperlink w:anchor="_Toc314674391" w:history="1">
+            <w:r>
+              <w:rPr>
+                <w:rStyle w:val="Hyperlink"/>
+                <w:noProof/>
+              </w:rPr>
+              <w:t>Het geven van de suggesties</w:t>
+            </w:r>
+            <w:r>
+              <w:rPr>
+                <w:noProof/>
+                <w:webHidden/>
+              </w:rPr>
+              <w:tab/>
+            </w:r>
+            <w:r>
+              <w:rPr>
+                <w:noProof/>
+                <w:webHidden/>
+              </w:rPr>
+              <w:fldChar w:fldCharType="begin"/>
+            </w:r>
+            <w:r>
+              <w:rPr>
+                <w:noProof/>
+                <w:webHidden/>
+              </w:rPr>
+              <w:instrText xml:space="preserve"> PAGEREF _Toc314674391 \h </w:instrText>
+            </w:r>
+            <w:r>
+              <w:rPr>
+                <w:noProof/>
+                <w:webHidden/>
+              </w:rPr>
+            </w:r>
+            <w:r>
+              <w:rPr>
+                <w:noProof/>
+                <w:webHidden/>
+              </w:rPr>
+              <w:fldChar w:fldCharType="separate"/>
+            </w:r>
+            <w:r>
+              <w:rPr>
+                <w:noProof/>
+                <w:webHidden/>
+              </w:rPr>
+              <w:t>8</w:t>
+            </w:r>
+            <w:r>
+              <w:rPr>
+                <w:noProof/>
+                <w:webHidden/>
+              </w:rPr>
+              <w:fldChar w:fldCharType="end"/>
+            </w:r>
+          </w:hyperlink>
+        </w:p>
+        <w:p>
+          <w:pPr>
+            <w:pStyle w:val="Inhopg1"/>
+            <w:tabs>
+              <w:tab w:val="right" w:leader="dot" w:pos="9062"/>
+            </w:tabs>
+            <w:rPr>
+              <w:rFonts w:eastAsiaTheme="minorEastAsia"/>
+              <w:noProof/>
+            </w:rPr>
+          </w:pPr>
+          <w:hyperlink w:anchor="_Toc314674392" w:history="1">
+            <w:r>
+              <w:rPr>
+                <w:rStyle w:val="Hyperlink"/>
+                <w:noProof/>
+              </w:rPr>
+              <w:t>Design</w:t>
+            </w:r>
+            <w:r>
+              <w:rPr>
+                <w:noProof/>
+                <w:webHidden/>
+              </w:rPr>
+              <w:tab/>
+            </w:r>
+            <w:r>
+              <w:rPr>
+                <w:noProof/>
+                <w:webHidden/>
+              </w:rPr>
+              <w:fldChar w:fldCharType="begin"/>
+            </w:r>
+            <w:r>
+              <w:rPr>
+                <w:noProof/>
+                <w:webHidden/>
+              </w:rPr>
+              <w:instrText xml:space="preserve"> PAGEREF _Toc314674392 \h </w:instrText>
+            </w:r>
+            <w:r>
+              <w:rPr>
+                <w:noProof/>
+                <w:webHidden/>
+              </w:rPr>
+            </w:r>
+            <w:r>
+              <w:rPr>
+                <w:noProof/>
+                <w:webHidden/>
+              </w:rPr>
+              <w:fldChar w:fldCharType="separate"/>
+            </w:r>
+            <w:r>
+              <w:rPr>
+                <w:noProof/>
+                <w:webHidden/>
+              </w:rPr>
+              <w:t>10</w:t>
+            </w:r>
+            <w:r>
+              <w:rPr>
+                <w:noProof/>
+                <w:webHidden/>
+              </w:rPr>
+              <w:fldChar w:fldCharType="end"/>
+            </w:r>
+          </w:hyperlink>
+        </w:p>
+        <w:p>
+          <w:pPr>
+            <w:pStyle w:val="Inhopg1"/>
+            <w:tabs>
+              <w:tab w:val="right" w:leader="dot" w:pos="9062"/>
+            </w:tabs>
+            <w:rPr>
+              <w:rFonts w:eastAsiaTheme="minorEastAsia"/>
+              <w:noProof/>
+            </w:rPr>
+          </w:pPr>
+          <w:hyperlink w:anchor="_Toc314674393" w:history="1">
+            <w:r>
+              <w:rPr>
+                <w:rStyle w:val="Hyperlink"/>
+                <w:noProof/>
+              </w:rPr>
+              <w:t>Evaluatie</w:t>
+            </w:r>
+            <w:r>
+              <w:rPr>
+                <w:noProof/>
+                <w:webHidden/>
+              </w:rPr>
+              <w:tab/>
+            </w:r>
+            <w:r>
+              <w:rPr>
+                <w:noProof/>
+                <w:webHidden/>
+              </w:rPr>
+              <w:fldChar w:fldCharType="begin"/>
+            </w:r>
+            <w:r>
+              <w:rPr>
+                <w:noProof/>
+                <w:webHidden/>
+              </w:rPr>
+              <w:instrText xml:space="preserve"> PAGEREF _Toc314674393 \h </w:instrText>
+            </w:r>
+            <w:r>
+              <w:rPr>
+                <w:noProof/>
+                <w:webHidden/>
+              </w:rPr>
+            </w:r>
+            <w:r>
+              <w:rPr>
+                <w:noProof/>
+                <w:webHidden/>
+              </w:rPr>
+              <w:fldChar w:fldCharType="separate"/>
+            </w:r>
+            <w:r>
+              <w:rPr>
+                <w:noProof/>
+                <w:webHidden/>
+              </w:rPr>
+              <w:t>12</w:t>
             </w:r>
             <w:r>
               <w:rPr>
@@ -855,13 +1091,13 @@
               <w:noProof/>
             </w:rPr>
           </w:pPr>
-          <w:hyperlink w:anchor="_Toc314581869" w:history="1">
+          <w:hyperlink w:anchor="_Toc314674394" w:history="1">
             <w:r>
               <w:rPr>
                 <w:rStyle w:val="Hyperlink"/>
                 <w:noProof/>
               </w:rPr>
-              <w:t>Verbeteren van de graaf</w:t>
+              <w:t>Opzet van de test</w:t>
             </w:r>
             <w:r>
               <w:rPr>
@@ -882,7 +1118,7 @@
                 <w:noProof/>
                 <w:webHidden/>
               </w:rPr>
-              <w:instrText xml:space="preserve"> PAGEREF _Toc314581869 \h </w:instrText>
+              <w:instrText xml:space="preserve"> PAGEREF _Toc314674394 \h </w:instrText>
             </w:r>
             <w:r>
               <w:rPr>
@@ -902,214 +1138,7 @@
                 <w:noProof/>
                 <w:webHidden/>
               </w:rPr>
-              <w:t>6</w:t>
-            </w:r>
-            <w:r>
-              <w:rPr>
-                <w:noProof/>
-                <w:webHidden/>
-              </w:rPr>
-              <w:fldChar w:fldCharType="end"/>
-            </w:r>
-          </w:hyperlink>
-        </w:p>
-        <w:p>
-          <w:pPr>
-            <w:pStyle w:val="Inhopg3"/>
-            <w:tabs>
-              <w:tab w:val="right" w:leader="dot" w:pos="9062"/>
-            </w:tabs>
-            <w:rPr>
-              <w:rFonts w:eastAsiaTheme="minorEastAsia"/>
-              <w:noProof/>
-            </w:rPr>
-          </w:pPr>
-          <w:hyperlink w:anchor="_Toc314581870" w:history="1">
-            <w:r>
-              <w:rPr>
-                <w:rStyle w:val="Hyperlink"/>
-                <w:noProof/>
-              </w:rPr>
-              <w:t>Positieve waarderingen</w:t>
-            </w:r>
-            <w:r>
-              <w:rPr>
-                <w:noProof/>
-                <w:webHidden/>
-              </w:rPr>
-              <w:tab/>
-            </w:r>
-            <w:r>
-              <w:rPr>
-                <w:noProof/>
-                <w:webHidden/>
-              </w:rPr>
-              <w:fldChar w:fldCharType="begin"/>
-            </w:r>
-            <w:r>
-              <w:rPr>
-                <w:noProof/>
-                <w:webHidden/>
-              </w:rPr>
-              <w:instrText xml:space="preserve"> PAGEREF _Toc314581870 \h </w:instrText>
-            </w:r>
-            <w:r>
-              <w:rPr>
-                <w:noProof/>
-                <w:webHidden/>
-              </w:rPr>
-            </w:r>
-            <w:r>
-              <w:rPr>
-                <w:noProof/>
-                <w:webHidden/>
-              </w:rPr>
-              <w:fldChar w:fldCharType="separate"/>
-            </w:r>
-            <w:r>
-              <w:rPr>
-                <w:noProof/>
-                <w:webHidden/>
-              </w:rPr>
-              <w:t>6</w:t>
-            </w:r>
-            <w:r>
-              <w:rPr>
-                <w:noProof/>
-                <w:webHidden/>
-              </w:rPr>
-              <w:fldChar w:fldCharType="end"/>
-            </w:r>
-          </w:hyperlink>
-        </w:p>
-        <w:p>
-          <w:pPr>
-            <w:pStyle w:val="Inhopg3"/>
-            <w:tabs>
-              <w:tab w:val="right" w:leader="dot" w:pos="9062"/>
-            </w:tabs>
-            <w:rPr>
-              <w:rFonts w:eastAsiaTheme="minorEastAsia"/>
-              <w:noProof/>
-            </w:rPr>
-          </w:pPr>
-          <w:hyperlink w:anchor="_Toc314581871" w:history="1">
-            <w:r>
-              <w:rPr>
-                <w:rStyle w:val="Hyperlink"/>
-                <w:noProof/>
-              </w:rPr>
-              <w:t>Negatieve waarderingen</w:t>
-            </w:r>
-            <w:r>
-              <w:rPr>
-                <w:noProof/>
-                <w:webHidden/>
-              </w:rPr>
-              <w:tab/>
-            </w:r>
-            <w:r>
-              <w:rPr>
-                <w:noProof/>
-                <w:webHidden/>
-              </w:rPr>
-              <w:fldChar w:fldCharType="begin"/>
-            </w:r>
-            <w:r>
-              <w:rPr>
-                <w:noProof/>
-                <w:webHidden/>
-              </w:rPr>
-              <w:instrText xml:space="preserve"> PAGEREF _Toc314581871 \h </w:instrText>
-            </w:r>
-            <w:r>
-              <w:rPr>
-                <w:noProof/>
-                <w:webHidden/>
-              </w:rPr>
-            </w:r>
-            <w:r>
-              <w:rPr>
-                <w:noProof/>
-                <w:webHidden/>
-              </w:rPr>
-              <w:fldChar w:fldCharType="separate"/>
-            </w:r>
-            <w:r>
-              <w:rPr>
-                <w:noProof/>
-                <w:webHidden/>
-              </w:rPr>
-              <w:t>7</w:t>
-            </w:r>
-            <w:r>
-              <w:rPr>
-                <w:noProof/>
-                <w:webHidden/>
-              </w:rPr>
-              <w:fldChar w:fldCharType="end"/>
-            </w:r>
-          </w:hyperlink>
-        </w:p>
-        <w:p>
-          <w:pPr>
-            <w:pStyle w:val="Inhopg3"/>
-            <w:tabs>
-              <w:tab w:val="right" w:leader="dot" w:pos="9062"/>
-            </w:tabs>
-            <w:rPr>
-              <w:rFonts w:eastAsiaTheme="minorEastAsia"/>
-              <w:noProof/>
-            </w:rPr>
-          </w:pPr>
-          <w:hyperlink w:anchor="_Toc314581872" w:history="1">
-            <w:r>
-              <w:rPr>
-                <w:rStyle w:val="Hyperlink"/>
-                <w:noProof/>
-              </w:rPr>
-              <w:t>Het verwijderen van suggesties</w:t>
-            </w:r>
-            <w:r>
-              <w:rPr>
-                <w:noProof/>
-                <w:webHidden/>
-              </w:rPr>
-              <w:tab/>
-            </w:r>
-            <w:r>
-              <w:rPr>
-                <w:noProof/>
-                <w:webHidden/>
-              </w:rPr>
-              <w:fldChar w:fldCharType="begin"/>
-            </w:r>
-            <w:r>
-              <w:rPr>
-                <w:noProof/>
-                <w:webHidden/>
-              </w:rPr>
-              <w:instrText xml:space="preserve"> PAGEREF _Toc314581872 \h </w:instrText>
-            </w:r>
-            <w:r>
-              <w:rPr>
-                <w:noProof/>
-                <w:webHidden/>
-              </w:rPr>
-            </w:r>
-            <w:r>
-              <w:rPr>
-                <w:noProof/>
-                <w:webHidden/>
-              </w:rPr>
-              <w:fldChar w:fldCharType="separate"/>
-            </w:r>
-            <w:r>
-              <w:rPr>
-                <w:noProof/>
-                <w:webHidden/>
-              </w:rPr>
-              <w:t>8</w:t>
+              <w:t>12</w:t>
             </w:r>
             <w:r>
               <w:rPr>
@@ -1131,13 +1160,13 @@
               <w:noProof/>
             </w:rPr>
           </w:pPr>
-          <w:hyperlink w:anchor="_Toc314581873" w:history="1">
+          <w:hyperlink w:anchor="_Toc314674395" w:history="1">
             <w:r>
               <w:rPr>
                 <w:rStyle w:val="Hyperlink"/>
                 <w:noProof/>
               </w:rPr>
-              <w:t>Het geven van de suggesties</w:t>
+              <w:t>Resultaten tests</w:t>
             </w:r>
             <w:r>
               <w:rPr>
@@ -1158,7 +1187,7 @@
                 <w:noProof/>
                 <w:webHidden/>
               </w:rPr>
-              <w:instrText xml:space="preserve"> PAGEREF _Toc314581873 \h </w:instrText>
+              <w:instrText xml:space="preserve"> PAGEREF _Toc314674395 \h </w:instrText>
             </w:r>
             <w:r>
               <w:rPr>
@@ -1178,7 +1207,7 @@
                 <w:noProof/>
                 <w:webHidden/>
               </w:rPr>
-              <w:t>8</w:t>
+              <w:t>13</w:t>
             </w:r>
             <w:r>
               <w:rPr>
@@ -1191,7 +1220,7 @@
         </w:p>
         <w:p>
           <w:pPr>
-            <w:pStyle w:val="Inhopg3"/>
+            <w:pStyle w:val="Inhopg2"/>
             <w:tabs>
               <w:tab w:val="right" w:leader="dot" w:pos="9062"/>
             </w:tabs>
@@ -1200,13 +1229,28 @@
               <w:noProof/>
             </w:rPr>
           </w:pPr>
-          <w:hyperlink w:anchor="_Toc314581874" w:history="1">
+          <w:hyperlink w:anchor="_Toc314674396" w:history="1">
             <w:r>
               <w:rPr>
                 <w:rStyle w:val="Hyperlink"/>
                 <w:noProof/>
               </w:rPr>
-              <w:t>Het eerste algoritme: het bouwen van een MST</w:t>
+              <w:t>Evaluatie test met 2</w:t>
+            </w:r>
+            <w:r>
+              <w:rPr>
+                <w:rStyle w:val="Hyperlink"/>
+                <w:noProof/>
+                <w:vertAlign w:val="superscript"/>
+              </w:rPr>
+              <w:t>e</w:t>
+            </w:r>
+            <w:r>
+              <w:rPr>
+                <w:rStyle w:val="Hyperlink"/>
+                <w:noProof/>
+              </w:rPr>
+              <w:t xml:space="preserve"> algoritme</w:t>
             </w:r>
             <w:r>
               <w:rPr>
@@ -1227,7 +1271,7 @@
                 <w:noProof/>
                 <w:webHidden/>
               </w:rPr>
-              <w:instrText xml:space="preserve"> PAGEREF _Toc314581874 \h </w:instrText>
+              <w:instrText xml:space="preserve"> PAGEREF _Toc314674396 \h </w:instrText>
             </w:r>
             <w:r>
               <w:rPr>
@@ -1247,7 +1291,7 @@
                 <w:noProof/>
                 <w:webHidden/>
               </w:rPr>
-              <w:t>8</w:t>
+              <w:t>14</w:t>
             </w:r>
             <w:r>
               <w:rPr>
@@ -1260,7 +1304,7 @@
         </w:p>
         <w:p>
           <w:pPr>
-            <w:pStyle w:val="Inhopg3"/>
+            <w:pStyle w:val="Inhopg2"/>
             <w:tabs>
               <w:tab w:val="right" w:leader="dot" w:pos="9062"/>
             </w:tabs>
@@ -1269,13 +1313,13 @@
               <w:noProof/>
             </w:rPr>
           </w:pPr>
-          <w:hyperlink w:anchor="_Toc314581875" w:history="1">
+          <w:hyperlink w:anchor="_Toc314674397" w:history="1">
             <w:r>
               <w:rPr>
                 <w:rStyle w:val="Hyperlink"/>
                 <w:noProof/>
               </w:rPr>
-              <w:t>Het tweede algoritme: sorteren op score</w:t>
+              <w:t>Evaluatie test met het volledige algoritme</w:t>
             </w:r>
             <w:r>
               <w:rPr>
@@ -1296,7 +1340,7 @@
                 <w:noProof/>
                 <w:webHidden/>
               </w:rPr>
-              <w:instrText xml:space="preserve"> PAGEREF _Toc314581875 \h </w:instrText>
+              <w:instrText xml:space="preserve"> PAGEREF _Toc314674397 \h </w:instrText>
             </w:r>
             <w:r>
               <w:rPr>
@@ -1316,7 +1360,7 @@
                 <w:noProof/>
                 <w:webHidden/>
               </w:rPr>
-              <w:t>9</w:t>
+              <w:t>14</w:t>
             </w:r>
             <w:r>
               <w:rPr>
@@ -1329,7 +1373,7 @@
         </w:p>
         <w:p>
           <w:pPr>
-            <w:pStyle w:val="Inhopg3"/>
+            <w:pStyle w:val="Inhopg2"/>
             <w:tabs>
               <w:tab w:val="right" w:leader="dot" w:pos="9062"/>
             </w:tabs>
@@ -1338,13 +1382,13 @@
               <w:noProof/>
             </w:rPr>
           </w:pPr>
-          <w:hyperlink w:anchor="_Toc314581876" w:history="1">
+          <w:hyperlink w:anchor="_Toc314674398" w:history="1">
             <w:r>
               <w:rPr>
                 <w:rStyle w:val="Hyperlink"/>
                 <w:noProof/>
               </w:rPr>
-              <w:t>Het derde algoritme: de combinatie van beiden</w:t>
+              <w:t>Evaluatie van de evaluatie</w:t>
             </w:r>
             <w:r>
               <w:rPr>
@@ -1365,7 +1409,7 @@
                 <w:noProof/>
                 <w:webHidden/>
               </w:rPr>
-              <w:instrText xml:space="preserve"> PAGEREF _Toc314581876 \h </w:instrText>
+              <w:instrText xml:space="preserve"> PAGEREF _Toc314674398 \h </w:instrText>
             </w:r>
             <w:r>
               <w:rPr>
@@ -1385,145 +1429,7 @@
                 <w:noProof/>
                 <w:webHidden/>
               </w:rPr>
-              <w:t>9</w:t>
-            </w:r>
-            <w:r>
-              <w:rPr>
-                <w:noProof/>
-                <w:webHidden/>
-              </w:rPr>
-              <w:fldChar w:fldCharType="end"/>
-            </w:r>
-          </w:hyperlink>
-        </w:p>
-        <w:p>
-          <w:pPr>
-            <w:pStyle w:val="Inhopg3"/>
-            <w:tabs>
-              <w:tab w:val="right" w:leader="dot" w:pos="9062"/>
-            </w:tabs>
-            <w:rPr>
-              <w:rFonts w:eastAsiaTheme="minorEastAsia"/>
-              <w:noProof/>
-            </w:rPr>
-          </w:pPr>
-          <w:hyperlink w:anchor="_Toc314581877" w:history="1">
-            <w:r>
-              <w:rPr>
-                <w:rStyle w:val="Hyperlink"/>
-                <w:noProof/>
-              </w:rPr>
-              <w:t>Het vierde algoritme: de laagste waarderingen</w:t>
-            </w:r>
-            <w:r>
-              <w:rPr>
-                <w:noProof/>
-                <w:webHidden/>
-              </w:rPr>
-              <w:tab/>
-            </w:r>
-            <w:r>
-              <w:rPr>
-                <w:noProof/>
-                <w:webHidden/>
-              </w:rPr>
-              <w:fldChar w:fldCharType="begin"/>
-            </w:r>
-            <w:r>
-              <w:rPr>
-                <w:noProof/>
-                <w:webHidden/>
-              </w:rPr>
-              <w:instrText xml:space="preserve"> PAGEREF _Toc314581877 \h </w:instrText>
-            </w:r>
-            <w:r>
-              <w:rPr>
-                <w:noProof/>
-                <w:webHidden/>
-              </w:rPr>
-            </w:r>
-            <w:r>
-              <w:rPr>
-                <w:noProof/>
-                <w:webHidden/>
-              </w:rPr>
-              <w:fldChar w:fldCharType="separate"/>
-            </w:r>
-            <w:r>
-              <w:rPr>
-                <w:noProof/>
-                <w:webHidden/>
-              </w:rPr>
-              <w:t>9</w:t>
-            </w:r>
-            <w:r>
-              <w:rPr>
-                <w:noProof/>
-                <w:webHidden/>
-              </w:rPr>
-              <w:fldChar w:fldCharType="end"/>
-            </w:r>
-          </w:hyperlink>
-        </w:p>
-        <w:p>
-          <w:pPr>
-            <w:pStyle w:val="Inhopg3"/>
-            <w:tabs>
-              <w:tab w:val="right" w:leader="dot" w:pos="9062"/>
-            </w:tabs>
-            <w:rPr>
-              <w:rFonts w:eastAsiaTheme="minorEastAsia"/>
-              <w:noProof/>
-            </w:rPr>
-          </w:pPr>
-          <w:hyperlink w:anchor="_Toc314581878" w:history="1">
-            <w:r>
-              <w:rPr>
-                <w:rStyle w:val="Hyperlink"/>
-                <w:noProof/>
-              </w:rPr>
-              <w:t>Het geven van een suggestie: een voorbeeld</w:t>
-            </w:r>
-            <w:r>
-              <w:rPr>
-                <w:noProof/>
-                <w:webHidden/>
-              </w:rPr>
-              <w:tab/>
-            </w:r>
-            <w:r>
-              <w:rPr>
-                <w:noProof/>
-                <w:webHidden/>
-              </w:rPr>
-              <w:fldChar w:fldCharType="begin"/>
-            </w:r>
-            <w:r>
-              <w:rPr>
-                <w:noProof/>
-                <w:webHidden/>
-              </w:rPr>
-              <w:instrText xml:space="preserve"> PAGEREF _Toc314581878 \h </w:instrText>
-            </w:r>
-            <w:r>
-              <w:rPr>
-                <w:noProof/>
-                <w:webHidden/>
-              </w:rPr>
-            </w:r>
-            <w:r>
-              <w:rPr>
-                <w:noProof/>
-                <w:webHidden/>
-              </w:rPr>
-              <w:fldChar w:fldCharType="separate"/>
-            </w:r>
-            <w:r>
-              <w:rPr>
-                <w:noProof/>
-                <w:webHidden/>
-              </w:rPr>
-              <w:t>9</w:t>
+              <w:t>15</w:t>
             </w:r>
             <w:r>
               <w:rPr>
@@ -1545,13 +1451,13 @@
               <w:noProof/>
             </w:rPr>
           </w:pPr>
-          <w:hyperlink w:anchor="_Toc314581879" w:history="1">
+          <w:hyperlink w:anchor="_Toc314674399" w:history="1">
             <w:r>
               <w:rPr>
                 <w:rStyle w:val="Hyperlink"/>
                 <w:noProof/>
               </w:rPr>
-              <w:t>Design</w:t>
+              <w:t>Discussie</w:t>
             </w:r>
             <w:r>
               <w:rPr>
@@ -1572,7 +1478,7 @@
                 <w:noProof/>
                 <w:webHidden/>
               </w:rPr>
-              <w:instrText xml:space="preserve"> PAGEREF _Toc314581879 \h </w:instrText>
+              <w:instrText xml:space="preserve"> PAGEREF _Toc314674399 \h </w:instrText>
             </w:r>
             <w:r>
               <w:rPr>
@@ -1592,76 +1498,7 @@
                 <w:noProof/>
                 <w:webHidden/>
               </w:rPr>
-              <w:t>10</w:t>
-            </w:r>
-            <w:r>
-              <w:rPr>
-                <w:noProof/>
-                <w:webHidden/>
-              </w:rPr>
-              <w:fldChar w:fldCharType="end"/>
-            </w:r>
-          </w:hyperlink>
-        </w:p>
-        <w:p>
-          <w:pPr>
-            <w:pStyle w:val="Inhopg1"/>
-            <w:tabs>
-              <w:tab w:val="right" w:leader="dot" w:pos="9062"/>
-            </w:tabs>
-            <w:rPr>
-              <w:rFonts w:eastAsiaTheme="minorEastAsia"/>
-              <w:noProof/>
-            </w:rPr>
-          </w:pPr>
-          <w:hyperlink w:anchor="_Toc314581880" w:history="1">
-            <w:r>
-              <w:rPr>
-                <w:rStyle w:val="Hyperlink"/>
-                <w:noProof/>
-              </w:rPr>
-              <w:t>Evaluatie</w:t>
-            </w:r>
-            <w:r>
-              <w:rPr>
-                <w:noProof/>
-                <w:webHidden/>
-              </w:rPr>
-              <w:tab/>
-            </w:r>
-            <w:r>
-              <w:rPr>
-                <w:noProof/>
-                <w:webHidden/>
-              </w:rPr>
-              <w:fldChar w:fldCharType="begin"/>
-            </w:r>
-            <w:r>
-              <w:rPr>
-                <w:noProof/>
-                <w:webHidden/>
-              </w:rPr>
-              <w:instrText xml:space="preserve"> PAGEREF _Toc314581880 \h </w:instrText>
-            </w:r>
-            <w:r>
-              <w:rPr>
-                <w:noProof/>
-                <w:webHidden/>
-              </w:rPr>
-            </w:r>
-            <w:r>
-              <w:rPr>
-                <w:noProof/>
-                <w:webHidden/>
-              </w:rPr>
-              <w:fldChar w:fldCharType="separate"/>
-            </w:r>
-            <w:r>
-              <w:rPr>
-                <w:noProof/>
-                <w:webHidden/>
-              </w:rPr>
-              <w:t>12</w:t>
+              <w:t>16</w:t>
             </w:r>
             <w:r>
               <w:rPr>
@@ -1683,13 +1520,13 @@
               <w:noProof/>
             </w:rPr>
           </w:pPr>
-          <w:hyperlink w:anchor="_Toc314581881" w:history="1">
+          <w:hyperlink w:anchor="_Toc314674400" w:history="1">
             <w:r>
               <w:rPr>
                 <w:rStyle w:val="Hyperlink"/>
                 <w:noProof/>
               </w:rPr>
-              <w:t>Opzet van de test</w:t>
+              <w:t>Verbeteringen voor de implementatie</w:t>
             </w:r>
             <w:r>
               <w:rPr>
@@ -1710,7 +1547,7 @@
                 <w:noProof/>
                 <w:webHidden/>
               </w:rPr>
-              <w:instrText xml:space="preserve"> PAGEREF _Toc314581881 \h </w:instrText>
+              <w:instrText xml:space="preserve"> PAGEREF _Toc314674400 \h </w:instrText>
             </w:r>
             <w:r>
               <w:rPr>
@@ -1730,7 +1567,7 @@
                 <w:noProof/>
                 <w:webHidden/>
               </w:rPr>
-              <w:t>12</w:t>
+              <w:t>16</w:t>
             </w:r>
             <w:r>
               <w:rPr>
@@ -1752,13 +1589,13 @@
               <w:noProof/>
             </w:rPr>
           </w:pPr>
-          <w:hyperlink w:anchor="_Toc314581882" w:history="1">
+          <w:hyperlink w:anchor="_Toc314674401" w:history="1">
             <w:r>
               <w:rPr>
                 <w:rStyle w:val="Hyperlink"/>
                 <w:noProof/>
               </w:rPr>
-              <w:t>Resultaten tests</w:t>
+              <w:t>Verbeteringen in het proces</w:t>
             </w:r>
             <w:r>
               <w:rPr>
@@ -1779,7 +1616,7 @@
                 <w:noProof/>
                 <w:webHidden/>
               </w:rPr>
-              <w:instrText xml:space="preserve"> PAGEREF _Toc314581882 \h </w:instrText>
+              <w:instrText xml:space="preserve"> PAGEREF _Toc314674401 \h </w:instrText>
             </w:r>
             <w:r>
               <w:rPr>
@@ -1799,7 +1636,7 @@
                 <w:noProof/>
                 <w:webHidden/>
               </w:rPr>
-              <w:t>13</w:t>
+              <w:t>16</w:t>
             </w:r>
             <w:r>
               <w:rPr>
@@ -1821,28 +1658,13 @@
               <w:noProof/>
             </w:rPr>
           </w:pPr>
-          <w:hyperlink w:anchor="_Toc314581883" w:history="1">
+          <w:hyperlink w:anchor="_Toc314674402" w:history="1">
             <w:r>
               <w:rPr>
                 <w:rStyle w:val="Hyperlink"/>
                 <w:noProof/>
               </w:rPr>
-              <w:t>Evaluatie test met 2</w:t>
-            </w:r>
-            <w:r>
-              <w:rPr>
-                <w:rStyle w:val="Hyperlink"/>
-                <w:noProof/>
-                <w:vertAlign w:val="superscript"/>
-              </w:rPr>
-              <w:t>e</w:t>
-            </w:r>
-            <w:r>
-              <w:rPr>
-                <w:rStyle w:val="Hyperlink"/>
-                <w:noProof/>
-              </w:rPr>
-              <w:t xml:space="preserve"> algoritme</w:t>
+              <w:t>Communicatie onderling</w:t>
             </w:r>
             <w:r>
               <w:rPr>
@@ -1863,422 +1685,7 @@
                 <w:noProof/>
                 <w:webHidden/>
               </w:rPr>
-              <w:instrText xml:space="preserve"> PAGEREF _Toc314581883 \h </w:instrText>
-            </w:r>
-            <w:r>
-              <w:rPr>
-                <w:noProof/>
-                <w:webHidden/>
-              </w:rPr>
-            </w:r>
-            <w:r>
-              <w:rPr>
-                <w:noProof/>
-                <w:webHidden/>
-              </w:rPr>
-              <w:fldChar w:fldCharType="separate"/>
-            </w:r>
-            <w:r>
-              <w:rPr>
-                <w:noProof/>
-                <w:webHidden/>
-              </w:rPr>
-              <w:t>14</w:t>
-            </w:r>
-            <w:r>
-              <w:rPr>
-                <w:noProof/>
-                <w:webHidden/>
-              </w:rPr>
-              <w:fldChar w:fldCharType="end"/>
-            </w:r>
-          </w:hyperlink>
-        </w:p>
-        <w:p>
-          <w:pPr>
-            <w:pStyle w:val="Inhopg2"/>
-            <w:tabs>
-              <w:tab w:val="right" w:leader="dot" w:pos="9062"/>
-            </w:tabs>
-            <w:rPr>
-              <w:rFonts w:eastAsiaTheme="minorEastAsia"/>
-              <w:noProof/>
-            </w:rPr>
-          </w:pPr>
-          <w:hyperlink w:anchor="_Toc314581884" w:history="1">
-            <w:r>
-              <w:rPr>
-                <w:rStyle w:val="Hyperlink"/>
-                <w:noProof/>
-              </w:rPr>
-              <w:t>Evaluatie test met het volledige algoritme</w:t>
-            </w:r>
-            <w:r>
-              <w:rPr>
-                <w:noProof/>
-                <w:webHidden/>
-              </w:rPr>
-              <w:tab/>
-            </w:r>
-            <w:r>
-              <w:rPr>
-                <w:noProof/>
-                <w:webHidden/>
-              </w:rPr>
-              <w:fldChar w:fldCharType="begin"/>
-            </w:r>
-            <w:r>
-              <w:rPr>
-                <w:noProof/>
-                <w:webHidden/>
-              </w:rPr>
-              <w:instrText xml:space="preserve"> PAGEREF _Toc314581884 \h </w:instrText>
-            </w:r>
-            <w:r>
-              <w:rPr>
-                <w:noProof/>
-                <w:webHidden/>
-              </w:rPr>
-            </w:r>
-            <w:r>
-              <w:rPr>
-                <w:noProof/>
-                <w:webHidden/>
-              </w:rPr>
-              <w:fldChar w:fldCharType="separate"/>
-            </w:r>
-            <w:r>
-              <w:rPr>
-                <w:noProof/>
-                <w:webHidden/>
-              </w:rPr>
-              <w:t>14</w:t>
-            </w:r>
-            <w:r>
-              <w:rPr>
-                <w:noProof/>
-                <w:webHidden/>
-              </w:rPr>
-              <w:fldChar w:fldCharType="end"/>
-            </w:r>
-          </w:hyperlink>
-        </w:p>
-        <w:p>
-          <w:pPr>
-            <w:pStyle w:val="Inhopg2"/>
-            <w:tabs>
-              <w:tab w:val="right" w:leader="dot" w:pos="9062"/>
-            </w:tabs>
-            <w:rPr>
-              <w:rFonts w:eastAsiaTheme="minorEastAsia"/>
-              <w:noProof/>
-            </w:rPr>
-          </w:pPr>
-          <w:hyperlink w:anchor="_Toc314581885" w:history="1">
-            <w:r>
-              <w:rPr>
-                <w:rStyle w:val="Hyperlink"/>
-                <w:noProof/>
-              </w:rPr>
-              <w:t>Evaluatie van de evaluatie</w:t>
-            </w:r>
-            <w:r>
-              <w:rPr>
-                <w:noProof/>
-                <w:webHidden/>
-              </w:rPr>
-              <w:tab/>
-            </w:r>
-            <w:r>
-              <w:rPr>
-                <w:noProof/>
-                <w:webHidden/>
-              </w:rPr>
-              <w:fldChar w:fldCharType="begin"/>
-            </w:r>
-            <w:r>
-              <w:rPr>
-                <w:noProof/>
-                <w:webHidden/>
-              </w:rPr>
-              <w:instrText xml:space="preserve"> PAGEREF _Toc314581885 \h </w:instrText>
-            </w:r>
-            <w:r>
-              <w:rPr>
-                <w:noProof/>
-                <w:webHidden/>
-              </w:rPr>
-            </w:r>
-            <w:r>
-              <w:rPr>
-                <w:noProof/>
-                <w:webHidden/>
-              </w:rPr>
-              <w:fldChar w:fldCharType="separate"/>
-            </w:r>
-            <w:r>
-              <w:rPr>
-                <w:noProof/>
-                <w:webHidden/>
-              </w:rPr>
-              <w:t>15</w:t>
-            </w:r>
-            <w:r>
-              <w:rPr>
-                <w:noProof/>
-                <w:webHidden/>
-              </w:rPr>
-              <w:fldChar w:fldCharType="end"/>
-            </w:r>
-          </w:hyperlink>
-        </w:p>
-        <w:p>
-          <w:pPr>
-            <w:pStyle w:val="Inhopg1"/>
-            <w:tabs>
-              <w:tab w:val="right" w:leader="dot" w:pos="9062"/>
-            </w:tabs>
-            <w:rPr>
-              <w:rFonts w:eastAsiaTheme="minorEastAsia"/>
-              <w:noProof/>
-            </w:rPr>
-          </w:pPr>
-          <w:hyperlink w:anchor="_Toc314581886" w:history="1">
-            <w:r>
-              <w:rPr>
-                <w:rStyle w:val="Hyperlink"/>
-                <w:noProof/>
-                <w:lang w:val="en-US"/>
-              </w:rPr>
-              <w:t>Discussie</w:t>
-            </w:r>
-            <w:r>
-              <w:rPr>
-                <w:noProof/>
-                <w:webHidden/>
-              </w:rPr>
-              <w:tab/>
-            </w:r>
-            <w:r>
-              <w:rPr>
-                <w:noProof/>
-                <w:webHidden/>
-              </w:rPr>
-              <w:fldChar w:fldCharType="begin"/>
-            </w:r>
-            <w:r>
-              <w:rPr>
-                <w:noProof/>
-                <w:webHidden/>
-              </w:rPr>
-              <w:instrText xml:space="preserve"> PAGEREF _Toc314581886 \h </w:instrText>
-            </w:r>
-            <w:r>
-              <w:rPr>
-                <w:noProof/>
-                <w:webHidden/>
-              </w:rPr>
-            </w:r>
-            <w:r>
-              <w:rPr>
-                <w:noProof/>
-                <w:webHidden/>
-              </w:rPr>
-              <w:fldChar w:fldCharType="separate"/>
-            </w:r>
-            <w:r>
-              <w:rPr>
-                <w:noProof/>
-                <w:webHidden/>
-              </w:rPr>
-              <w:t>16</w:t>
-            </w:r>
-            <w:r>
-              <w:rPr>
-                <w:noProof/>
-                <w:webHidden/>
-              </w:rPr>
-              <w:fldChar w:fldCharType="end"/>
-            </w:r>
-          </w:hyperlink>
-        </w:p>
-        <w:p>
-          <w:pPr>
-            <w:pStyle w:val="Inhopg2"/>
-            <w:tabs>
-              <w:tab w:val="right" w:leader="dot" w:pos="9062"/>
-            </w:tabs>
-            <w:rPr>
-              <w:rFonts w:eastAsiaTheme="minorEastAsia"/>
-              <w:noProof/>
-            </w:rPr>
-          </w:pPr>
-          <w:hyperlink w:anchor="_Toc314581887" w:history="1">
-            <w:r>
-              <w:rPr>
-                <w:rStyle w:val="Hyperlink"/>
-                <w:noProof/>
-              </w:rPr>
-              <w:t>Verbeteringen voor de implementatie</w:t>
-            </w:r>
-            <w:r>
-              <w:rPr>
-                <w:noProof/>
-                <w:webHidden/>
-              </w:rPr>
-              <w:tab/>
-            </w:r>
-            <w:r>
-              <w:rPr>
-                <w:noProof/>
-                <w:webHidden/>
-              </w:rPr>
-              <w:fldChar w:fldCharType="begin"/>
-            </w:r>
-            <w:r>
-              <w:rPr>
-                <w:noProof/>
-                <w:webHidden/>
-              </w:rPr>
-              <w:instrText xml:space="preserve"> PAGEREF _Toc314581887 \h </w:instrText>
-            </w:r>
-            <w:r>
-              <w:rPr>
-                <w:noProof/>
-                <w:webHidden/>
-              </w:rPr>
-            </w:r>
-            <w:r>
-              <w:rPr>
-                <w:noProof/>
-                <w:webHidden/>
-              </w:rPr>
-              <w:fldChar w:fldCharType="separate"/>
-            </w:r>
-            <w:r>
-              <w:rPr>
-                <w:noProof/>
-                <w:webHidden/>
-              </w:rPr>
-              <w:t>16</w:t>
-            </w:r>
-            <w:r>
-              <w:rPr>
-                <w:noProof/>
-                <w:webHidden/>
-              </w:rPr>
-              <w:fldChar w:fldCharType="end"/>
-            </w:r>
-          </w:hyperlink>
-        </w:p>
-        <w:p>
-          <w:pPr>
-            <w:pStyle w:val="Inhopg2"/>
-            <w:tabs>
-              <w:tab w:val="right" w:leader="dot" w:pos="9062"/>
-            </w:tabs>
-            <w:rPr>
-              <w:rFonts w:eastAsiaTheme="minorEastAsia"/>
-              <w:noProof/>
-            </w:rPr>
-          </w:pPr>
-          <w:hyperlink w:anchor="_Toc314581888" w:history="1">
-            <w:r>
-              <w:rPr>
-                <w:rStyle w:val="Hyperlink"/>
-                <w:noProof/>
-              </w:rPr>
-              <w:t>Verbeteringen in het proces</w:t>
-            </w:r>
-            <w:r>
-              <w:rPr>
-                <w:noProof/>
-                <w:webHidden/>
-              </w:rPr>
-              <w:tab/>
-            </w:r>
-            <w:r>
-              <w:rPr>
-                <w:noProof/>
-                <w:webHidden/>
-              </w:rPr>
-              <w:fldChar w:fldCharType="begin"/>
-            </w:r>
-            <w:r>
-              <w:rPr>
-                <w:noProof/>
-                <w:webHidden/>
-              </w:rPr>
-              <w:instrText xml:space="preserve"> PAGEREF _Toc314581888 \h </w:instrText>
-            </w:r>
-            <w:r>
-              <w:rPr>
-                <w:noProof/>
-                <w:webHidden/>
-              </w:rPr>
-            </w:r>
-            <w:r>
-              <w:rPr>
-                <w:noProof/>
-                <w:webHidden/>
-              </w:rPr>
-              <w:fldChar w:fldCharType="separate"/>
-            </w:r>
-            <w:r>
-              <w:rPr>
-                <w:noProof/>
-                <w:webHidden/>
-              </w:rPr>
-              <w:t>16</w:t>
-            </w:r>
-            <w:r>
-              <w:rPr>
-                <w:noProof/>
-                <w:webHidden/>
-              </w:rPr>
-              <w:fldChar w:fldCharType="end"/>
-            </w:r>
-          </w:hyperlink>
-        </w:p>
-        <w:p>
-          <w:pPr>
-            <w:pStyle w:val="Inhopg2"/>
-            <w:tabs>
-              <w:tab w:val="right" w:leader="dot" w:pos="9062"/>
-            </w:tabs>
-            <w:rPr>
-              <w:rFonts w:eastAsiaTheme="minorEastAsia"/>
-              <w:noProof/>
-            </w:rPr>
-          </w:pPr>
-          <w:hyperlink w:anchor="_Toc314581889" w:history="1">
-            <w:r>
-              <w:rPr>
-                <w:rStyle w:val="Hyperlink"/>
-                <w:noProof/>
-              </w:rPr>
-              <w:t>Communicatie onderling</w:t>
-            </w:r>
-            <w:r>
-              <w:rPr>
-                <w:noProof/>
-                <w:webHidden/>
-              </w:rPr>
-              <w:tab/>
-            </w:r>
-            <w:r>
-              <w:rPr>
-                <w:noProof/>
-                <w:webHidden/>
-              </w:rPr>
-              <w:fldChar w:fldCharType="begin"/>
-            </w:r>
-            <w:r>
-              <w:rPr>
-                <w:noProof/>
-                <w:webHidden/>
-              </w:rPr>
-              <w:instrText xml:space="preserve"> PAGEREF _Toc314581889 \h </w:instrText>
+              <w:instrText xml:space="preserve"> PAGEREF _Toc314674402 \h </w:instrText>
             </w:r>
             <w:r>
               <w:rPr>
@@ -2332,14 +1739,14 @@
       <w:pPr>
         <w:pStyle w:val="Kop1"/>
       </w:pPr>
-      <w:bookmarkStart w:id="18" w:name="_Toc311235026"/>
-      <w:bookmarkStart w:id="19" w:name="_Toc314581864"/>
+      <w:bookmarkStart w:id="33" w:name="_Toc311235026"/>
+      <w:bookmarkStart w:id="34" w:name="_Toc314674386"/>
       <w:r>
         <w:lastRenderedPageBreak/>
         <w:t>Inleiding</w:t>
       </w:r>
-      <w:bookmarkEnd w:id="18"/>
-      <w:bookmarkEnd w:id="19"/>
+      <w:bookmarkEnd w:id="33"/>
+      <w:bookmarkEnd w:id="34"/>
     </w:p>
     <w:p>
       <w:pPr>
@@ -2392,7 +1799,10 @@
       </w:r>
       <w:proofErr w:type="spellEnd"/>
       <w:r>
-        <w:t xml:space="preserve">, </w:t>
+        <w:t>,</w:t>
+      </w:r>
+      <w:r>
+        <w:t xml:space="preserve"> </w:t>
       </w:r>
       <w:proofErr w:type="spellStart"/>
       <w:r>
@@ -2437,12 +1847,188 @@
       <w:pPr>
         <w:pStyle w:val="Kop1"/>
       </w:pPr>
-      <w:bookmarkStart w:id="20" w:name="_Toc314581865"/>
+      <w:bookmarkStart w:id="35" w:name="_Toc314674387"/>
       <w:r>
         <w:lastRenderedPageBreak/>
         <w:t>Implementatie</w:t>
       </w:r>
-      <w:bookmarkEnd w:id="20"/>
+      <w:bookmarkEnd w:id="35"/>
+    </w:p>
+    <w:p/>
+    <w:p>
+      <w:r>
+        <w:t>Het systeem</w:t>
+      </w:r>
+      <w:r>
+        <w:t xml:space="preserve"> dat wij hebben gemaakt, werkt met diverse databronnen en methodes om deze te bereiken. Globaal werkt het systeem als</w:t>
+      </w:r>
+      <w:r>
+        <w:t xml:space="preserve"> volgt:</w:t>
+      </w:r>
+    </w:p>
+    <w:p>
+      <w:pPr>
+        <w:pStyle w:val="Lijstalinea"/>
+        <w:numPr>
+          <w:ilvl w:val="0"/>
+          <w:numId w:val="3"/>
+        </w:numPr>
+      </w:pPr>
+      <w:r>
+        <w:t>De gebruiker vult zijn basis genrevoorkeuren in. Samen met de algemene Yahoo rating set vormt dit de initiële input voor het systeem.</w:t>
+      </w:r>
+    </w:p>
+    <w:p>
+      <w:pPr>
+        <w:pStyle w:val="Lijstalinea"/>
+        <w:numPr>
+          <w:ilvl w:val="0"/>
+          <w:numId w:val="3"/>
+        </w:numPr>
+      </w:pPr>
+      <w:r>
+        <w:t xml:space="preserve">Vervolgens worden er favoriete genres bepaalt. Dit gebeurd aan de hand van een genregraaf, welke is opgebouwd door middel van de data op </w:t>
+      </w:r>
+      <w:proofErr w:type="spellStart"/>
+      <w:r>
+        <w:t>DBpedia</w:t>
+      </w:r>
+      <w:proofErr w:type="spellEnd"/>
+      <w:r>
+        <w:t xml:space="preserve">. </w:t>
+      </w:r>
+    </w:p>
+    <w:p>
+      <w:pPr>
+        <w:pStyle w:val="Lijstalinea"/>
+        <w:numPr>
+          <w:ilvl w:val="0"/>
+          <w:numId w:val="3"/>
+        </w:numPr>
+      </w:pPr>
+      <w:r>
+        <w:t>Met deze lijst favoriete genres worden populaire bijbehorende artiesten van Last.FM opgevraagd. Van deze artiesten wordt het op dit moment meest populaire nummer als track getoond.</w:t>
+      </w:r>
+    </w:p>
+    <w:p>
+      <w:pPr>
+        <w:pStyle w:val="Lijstalinea"/>
+        <w:numPr>
+          <w:ilvl w:val="0"/>
+          <w:numId w:val="3"/>
+        </w:numPr>
+      </w:pPr>
+      <w:r>
+        <w:t xml:space="preserve">Ondertussen wordt er ook nog data van de </w:t>
+      </w:r>
+      <w:proofErr w:type="spellStart"/>
+      <w:r>
+        <w:t>MusicBrainz</w:t>
+      </w:r>
+      <w:proofErr w:type="spellEnd"/>
+      <w:r>
+        <w:t xml:space="preserve"> server opgehaald, zoals links naar pagina’s behorende bij de artiest. </w:t>
+      </w:r>
+    </w:p>
+    <w:p>
+      <w:pPr>
+        <w:pStyle w:val="Lijstalinea"/>
+        <w:numPr>
+          <w:ilvl w:val="0"/>
+          <w:numId w:val="3"/>
+        </w:numPr>
+      </w:pPr>
+      <w:r>
+        <w:t>De suggesties worden getoond aan de gebruiker. De gebruiker kan deze muziek beoordelen. Aan de hand hiervan wordt de genregraaf geüpdatet, waarmee vervolgens weer betere suggesties kunnen worden bepaald.</w:t>
+      </w:r>
+    </w:p>
+    <w:p>
+      <w:pPr>
+        <w:pStyle w:val="Lijstalinea"/>
+      </w:pPr>
+    </w:p>
+    <w:p>
+      <w:r>
+        <w:t>Zie ook het onderstaande diagram, dat het geheel grafisch weergeeft:</w:t>
+      </w:r>
+    </w:p>
+    <w:p>
+      <w:r>
+        <w:rPr>
+          <w:noProof/>
+        </w:rPr>
+        <w:drawing>
+          <wp:inline distT="0" distB="0" distL="0" distR="0" wp14:anchorId="2366782B" wp14:editId="2D1CD4ED">
+            <wp:extent cx="5762625" cy="3743325"/>
+            <wp:effectExtent l="0" t="0" r="9525" b="9525"/>
+            <wp:docPr id="15" name="Afbeelding 15" descr="C:\Users\Marieke van der Tuin\Documents\TI2ejaar\Project IKE\IKE-groep-4\rapport fase 3\workflow.jpg"/>
+            <wp:cNvGraphicFramePr>
+              <a:graphicFrameLocks xmlns:a="http://schemas.openxmlformats.org/drawingml/2006/main" noChangeAspect="1"/>
+            </wp:cNvGraphicFramePr>
+            <a:graphic xmlns:a="http://schemas.openxmlformats.org/drawingml/2006/main">
+              <a:graphicData uri="http://schemas.openxmlformats.org/drawingml/2006/picture">
+                <pic:pic xmlns:pic="http://schemas.openxmlformats.org/drawingml/2006/picture">
+                  <pic:nvPicPr>
+                    <pic:cNvPr id="0" name="Picture 8" descr="C:\Users\Marieke van der Tuin\Documents\TI2ejaar\Project IKE\IKE-groep-4\rapport fase 3\workflow.jpg"/>
+                    <pic:cNvPicPr>
+                      <a:picLocks noChangeAspect="1" noChangeArrowheads="1"/>
+                    </pic:cNvPicPr>
+                  </pic:nvPicPr>
+                  <pic:blipFill>
+                    <a:blip r:embed="rId9" cstate="print">
+                      <a:extLst>
+                        <a:ext uri="{28A0092B-C50C-407E-A947-70E740481C1C}">
+                          <a14:useLocalDpi xmlns:a14="http://schemas.microsoft.com/office/drawing/2010/main" val="0"/>
+                        </a:ext>
+                      </a:extLst>
+                    </a:blip>
+                    <a:srcRect/>
+                    <a:stretch>
+                      <a:fillRect/>
+                    </a:stretch>
+                  </pic:blipFill>
+                  <pic:spPr bwMode="auto">
+                    <a:xfrm>
+                      <a:off x="0" y="0"/>
+                      <a:ext cx="5762625" cy="3743325"/>
+                    </a:xfrm>
+                    <a:prstGeom prst="rect">
+                      <a:avLst/>
+                    </a:prstGeom>
+                    <a:noFill/>
+                    <a:ln>
+                      <a:noFill/>
+                    </a:ln>
+                  </pic:spPr>
+                </pic:pic>
+              </a:graphicData>
+            </a:graphic>
+          </wp:inline>
+        </w:drawing>
+      </w:r>
+      <w:bookmarkStart w:id="36" w:name="_GoBack"/>
+      <w:bookmarkEnd w:id="36"/>
+    </w:p>
+    <w:p/>
+    <w:p/>
+    <w:p>
+      <w:r>
+        <w:br w:type="page"/>
+      </w:r>
+    </w:p>
+    <w:p>
+      <w:pPr>
+        <w:pStyle w:val="Kop2"/>
+      </w:pPr>
+      <w:bookmarkStart w:id="37" w:name="_Toc314674388"/>
+      <w:r>
+        <w:lastRenderedPageBreak/>
+        <w:t>Het maken van suggesties</w:t>
+      </w:r>
+      <w:bookmarkEnd w:id="37"/>
+      <w:r>
+        <w:t xml:space="preserve"> </w:t>
+      </w:r>
     </w:p>
     <w:p>
       <w:pPr>
@@ -2452,39 +2038,43 @@
         </w:rPr>
       </w:pPr>
       <w:r>
-        <w:t>Om muziekvoorkeuren voor verschillende gebruikers te kunnen berekenen, wordt een graaf gebruikt. In deze graaf worden de relaties tussen verschillende muziekgenres weergeven, eerst met gegevens die een gemiddelde muzieksmaak vertegenwoordigen, maar na meer gebruik van het systeem past deze graaf zich steeds meer aan</w:t>
+        <w:t xml:space="preserve">Om muziekvoorkeuren voor verschillende gebruikers te kunnen berekenen, wordt </w:t>
+      </w:r>
+      <w:r>
+        <w:t>dus met name gebruik gemaakt van een graaf</w:t>
+      </w:r>
+      <w:r>
+        <w:t>. In deze graaf worden de relaties tussen verschillende muziekgenres weergeven, eerst met gegevens die een gemiddelde muzieksmaak vertegenwoordigen, maar na meer gebruik van het systeem past deze graaf zich steeds meer aan</w:t>
       </w:r>
       <w:r>
         <w:t>,</w:t>
       </w:r>
       <w:r>
         <w:t xml:space="preserve"> aan de gebruiker.</w:t>
-      </w:r>
-    </w:p>
-    <w:p>
-      <w:pPr>
-        <w:pStyle w:val="Kop2"/>
-      </w:pPr>
-      <w:bookmarkStart w:id="21" w:name="_Toc314581866"/>
-      <w:r>
-        <w:t>Initialisatie van de graaf</w:t>
-      </w:r>
-      <w:bookmarkEnd w:id="21"/>
-    </w:p>
-    <w:p>
-      <w:r>
-        <w:t>De graaf wordt op twee manieren geïnitialiseerd: via de rating data uit de Yahoo dataset en via de voorkeuren die de gebruiker zelf doorgeeft.</w:t>
       </w:r>
     </w:p>
     <w:p>
       <w:pPr>
         <w:pStyle w:val="Kop3"/>
       </w:pPr>
-      <w:bookmarkStart w:id="22" w:name="_Toc314581867"/>
+      <w:bookmarkStart w:id="38" w:name="_Toc314674389"/>
+      <w:r>
+        <w:t>Initialisatie van de graaf</w:t>
+      </w:r>
+      <w:bookmarkEnd w:id="38"/>
+    </w:p>
+    <w:p>
+      <w:r>
+        <w:t>De graaf wordt op twee manieren geïnitialiseerd: via de rating data uit de Yahoo dataset en via de voorkeuren die de gebruiker zelf doorgeeft.</w:t>
+      </w:r>
+    </w:p>
+    <w:p>
+      <w:pPr>
+        <w:pStyle w:val="Kop4"/>
+      </w:pPr>
       <w:r>
         <w:t>Via Yahoo</w:t>
       </w:r>
-      <w:bookmarkEnd w:id="22"/>
     </w:p>
     <w:p>
       <w:r>
@@ -2694,13 +2284,11 @@
     </w:p>
     <w:p>
       <w:pPr>
-        <w:pStyle w:val="Kop3"/>
+        <w:pStyle w:val="Kop4"/>
       </w:pPr>
-      <w:bookmarkStart w:id="23" w:name="_Toc314581868"/>
       <w:r>
         <w:t>Via de gebruikerswaarderingen</w:t>
       </w:r>
-      <w:bookmarkEnd w:id="23"/>
     </w:p>
     <w:p>
       <w:r>
@@ -2759,7 +2347,7 @@
                           <pic:cNvPicPr/>
                         </pic:nvPicPr>
                         <pic:blipFill>
-                          <a:blip r:embed="rId9">
+                          <a:blip r:embed="rId10">
                             <a:extLst>
                               <a:ext uri="{28A0092B-C50C-407E-A947-70E740481C1C}">
                                 <a14:useLocalDpi xmlns:a14="http://schemas.microsoft.com/office/drawing/2010/main" val="0"/>
@@ -2793,27 +2381,14 @@
             <w:r>
               <w:t xml:space="preserve">Figuur </w:t>
             </w:r>
-            <w:r>
-              <w:fldChar w:fldCharType="begin"/>
-            </w:r>
-            <w:r>
-              <w:instrText xml:space="preserve"> SEQ Figuur \* ARABIC </w:instrText>
-            </w:r>
-            <w:r>
-              <w:fldChar w:fldCharType="separate"/>
-            </w:r>
-            <w:r>
-              <w:rPr>
-                <w:noProof/>
-              </w:rPr>
-              <w:t>1</w:t>
-            </w:r>
-            <w:r>
-              <w:rPr>
-                <w:noProof/>
-              </w:rPr>
-              <w:fldChar w:fldCharType="end"/>
-            </w:r>
+            <w:fldSimple w:instr=" SEQ Figuur \* ARABIC ">
+              <w:r>
+                <w:rPr>
+                  <w:noProof/>
+                </w:rPr>
+                <w:t>1</w:t>
+              </w:r>
+            </w:fldSimple>
             <w:r>
               <w:t>: standaardgraaf</w:t>
             </w:r>
@@ -2847,7 +2422,7 @@
                           <pic:cNvPicPr/>
                         </pic:nvPicPr>
                         <pic:blipFill>
-                          <a:blip r:embed="rId10">
+                          <a:blip r:embed="rId11">
                             <a:extLst>
                               <a:ext uri="{28A0092B-C50C-407E-A947-70E740481C1C}">
                                 <a14:useLocalDpi xmlns:a14="http://schemas.microsoft.com/office/drawing/2010/main" val="0"/>
@@ -2881,27 +2456,14 @@
             <w:r>
               <w:t xml:space="preserve">Figuur </w:t>
             </w:r>
-            <w:r>
-              <w:fldChar w:fldCharType="begin"/>
-            </w:r>
-            <w:r>
-              <w:instrText xml:space="preserve"> SEQ Figuur \* ARABIC </w:instrText>
-            </w:r>
-            <w:r>
-              <w:fldChar w:fldCharType="separate"/>
-            </w:r>
-            <w:r>
-              <w:rPr>
-                <w:noProof/>
-              </w:rPr>
-              <w:t>2</w:t>
-            </w:r>
-            <w:r>
-              <w:rPr>
-                <w:noProof/>
-              </w:rPr>
-              <w:fldChar w:fldCharType="end"/>
-            </w:r>
+            <w:fldSimple w:instr=" SEQ Figuur \* ARABIC ">
+              <w:r>
+                <w:rPr>
+                  <w:noProof/>
+                </w:rPr>
+                <w:t>2</w:t>
+              </w:r>
+            </w:fldSimple>
             <w:r>
               <w:t>: graaf met gebruikersvoorkeuren</w:t>
             </w:r>
@@ -2912,32 +2474,30 @@
     <w:p>
       <w:r>
         <w:t>In dit voorbeeld is te zien hoe dat in de praktijk toegepast wordt: in figuur 1 is de situatie voor het toepassen van de scores weergeven, in figuur 2 is er een score van 5 gegeven aan Genre 4, een score van 1 aan Genre 1 en aan de overige genres een score van 3.</w:t>
-      </w:r>
-    </w:p>
-    <w:p>
-      <w:pPr>
-        <w:pStyle w:val="Kop2"/>
-      </w:pPr>
-      <w:bookmarkStart w:id="24" w:name="_Toc314581869"/>
-      <w:r>
-        <w:t>Verbeteren van de graaf</w:t>
-      </w:r>
-      <w:bookmarkEnd w:id="24"/>
-    </w:p>
-    <w:p>
-      <w:r>
-        <w:t>Om de gebruiker meer invloed te geven op de suggesties die door de graaf gegeven worden, wordt de graaf aangepast aan user input.</w:t>
       </w:r>
     </w:p>
     <w:p>
       <w:pPr>
         <w:pStyle w:val="Kop3"/>
       </w:pPr>
-      <w:bookmarkStart w:id="25" w:name="_Toc314581870"/>
+      <w:bookmarkStart w:id="39" w:name="_Toc314674390"/>
+      <w:r>
+        <w:t>Verbeteren van de graaf</w:t>
+      </w:r>
+      <w:bookmarkEnd w:id="39"/>
+    </w:p>
+    <w:p>
+      <w:r>
+        <w:t>Om de gebruiker meer invloed te geven op de suggesties die door de graaf gegeven worden, wordt de graaf aangepast aan user input.</w:t>
+      </w:r>
+    </w:p>
+    <w:p>
+      <w:pPr>
+        <w:pStyle w:val="Kop4"/>
+      </w:pPr>
       <w:r>
         <w:t>Positieve waarderingen</w:t>
       </w:r>
-      <w:bookmarkEnd w:id="25"/>
     </w:p>
     <w:p>
       <w:r>
@@ -3044,7 +2604,7 @@
                           <pic:cNvPicPr/>
                         </pic:nvPicPr>
                         <pic:blipFill>
-                          <a:blip r:embed="rId11">
+                          <a:blip r:embed="rId12">
                             <a:extLst>
                               <a:ext uri="{28A0092B-C50C-407E-A947-70E740481C1C}">
                                 <a14:useLocalDpi xmlns:a14="http://schemas.microsoft.com/office/drawing/2010/main" val="0"/>
@@ -3078,27 +2638,14 @@
             <w:r>
               <w:t xml:space="preserve">Figuur </w:t>
             </w:r>
-            <w:r>
-              <w:fldChar w:fldCharType="begin"/>
-            </w:r>
-            <w:r>
-              <w:instrText xml:space="preserve"> SEQ Figuur \* ARABIC </w:instrText>
-            </w:r>
-            <w:r>
-              <w:fldChar w:fldCharType="separate"/>
-            </w:r>
-            <w:r>
-              <w:rPr>
-                <w:noProof/>
-              </w:rPr>
-              <w:t>3</w:t>
-            </w:r>
-            <w:r>
-              <w:rPr>
-                <w:noProof/>
-              </w:rPr>
-              <w:fldChar w:fldCharType="end"/>
-            </w:r>
+            <w:fldSimple w:instr=" SEQ Figuur \* ARABIC ">
+              <w:r>
+                <w:rPr>
+                  <w:noProof/>
+                </w:rPr>
+                <w:t>3</w:t>
+              </w:r>
+            </w:fldSimple>
             <w:r>
               <w:t>: voorbeeld van positieve waardering</w:t>
             </w:r>
@@ -3140,13 +2687,11 @@
     </w:p>
     <w:p>
       <w:pPr>
-        <w:pStyle w:val="Kop3"/>
+        <w:pStyle w:val="Kop4"/>
       </w:pPr>
-      <w:bookmarkStart w:id="26" w:name="_Toc314581871"/>
       <w:r>
         <w:t>Negatieve waarderingen</w:t>
       </w:r>
-      <w:bookmarkEnd w:id="26"/>
     </w:p>
     <w:p>
       <w:r>
@@ -3253,7 +2798,7 @@
                           </pic:cNvPicPr>
                         </pic:nvPicPr>
                         <pic:blipFill>
-                          <a:blip r:embed="rId12">
+                          <a:blip r:embed="rId13">
                             <a:extLst>
                               <a:ext uri="{28A0092B-C50C-407E-A947-70E740481C1C}">
                                 <a14:useLocalDpi xmlns:a14="http://schemas.microsoft.com/office/drawing/2010/main" val="0"/>
@@ -3291,27 +2836,14 @@
             <w:r>
               <w:t xml:space="preserve">Figuur </w:t>
             </w:r>
-            <w:r>
-              <w:fldChar w:fldCharType="begin"/>
-            </w:r>
-            <w:r>
-              <w:instrText xml:space="preserve"> SEQ Figuur \* ARABIC </w:instrText>
-            </w:r>
-            <w:r>
-              <w:fldChar w:fldCharType="separate"/>
-            </w:r>
-            <w:r>
-              <w:rPr>
-                <w:noProof/>
-              </w:rPr>
-              <w:t>4</w:t>
-            </w:r>
-            <w:r>
-              <w:rPr>
-                <w:noProof/>
-              </w:rPr>
-              <w:fldChar w:fldCharType="end"/>
-            </w:r>
+            <w:fldSimple w:instr=" SEQ Figuur \* ARABIC ">
+              <w:r>
+                <w:rPr>
+                  <w:noProof/>
+                </w:rPr>
+                <w:t>4</w:t>
+              </w:r>
+            </w:fldSimple>
             <w:r>
               <w:t>: voorbeeld van een negatieve waardering</w:t>
             </w:r>
@@ -3352,58 +2884,54 @@
       <w:proofErr w:type="spellEnd"/>
       <w:r>
         <w:t xml:space="preserve"> worden langer.</w:t>
+      </w:r>
+    </w:p>
+    <w:p>
+      <w:pPr>
+        <w:pStyle w:val="Kop4"/>
+      </w:pPr>
+      <w:r>
+        <w:t>Het verwijderen van suggesties</w:t>
+      </w:r>
+    </w:p>
+    <w:p>
+      <w:r>
+        <w:t>Suggesties kunnen ook worden verwijderd uit het systeem. Als een suggestie verwijderd wordt, worden er 2 acties ondernomen. Zo wordt er als eerste voor gezorgd dat deze suggestie niet meer terug komt in de zoekresultaten.</w:t>
+      </w:r>
+    </w:p>
+    <w:p>
+      <w:r>
+        <w:t>Als tweede worden er ook in dit geval acties ondernomen op de graaf. Een verwijderde suggestie wordt in de database opgeslagen als een negatieve waardering (een -2 om precies te zijn), en dat vertaal</w:t>
+      </w:r>
+      <w:r>
+        <w:t>t</w:t>
+      </w:r>
+      <w:r>
+        <w:t xml:space="preserve"> zich in de graaf naar exact dezelfde actie als dat er een negatieve waardering gegeven zou zijn.</w:t>
       </w:r>
     </w:p>
     <w:p>
       <w:pPr>
         <w:pStyle w:val="Kop3"/>
       </w:pPr>
-      <w:bookmarkStart w:id="27" w:name="_Toc314581872"/>
-      <w:r>
-        <w:t>Het verwijderen van suggesties</w:t>
-      </w:r>
-      <w:bookmarkEnd w:id="27"/>
-    </w:p>
-    <w:p>
-      <w:r>
-        <w:t>Suggesties kunnen ook worden verwijderd uit het systeem. Als een suggestie verwijderd wordt, worden er 2 acties ondernomen. Zo wordt er als eerste voor gezorgd dat deze suggestie niet meer terug komt in de zoekresultaten.</w:t>
-      </w:r>
-    </w:p>
-    <w:p>
-      <w:r>
-        <w:t>Als tweede worden er ook in dit geval acties ondernomen op de graaf. Een verwijderde suggestie wordt in de database opgeslagen als een negatieve waardering (een -2 om precies te zijn), en dat vertaal</w:t>
-      </w:r>
-      <w:r>
-        <w:t>t</w:t>
-      </w:r>
-      <w:r>
-        <w:t xml:space="preserve"> zich in de graaf naar exact dezelfde actie als dat er een negatieve waardering gegeven zou zijn.</w:t>
+      <w:bookmarkStart w:id="40" w:name="_Toc314674391"/>
+      <w:r>
+        <w:t>Het geven van de suggesties</w:t>
+      </w:r>
+      <w:bookmarkEnd w:id="40"/>
+    </w:p>
+    <w:p>
+      <w:r>
+        <w:t>Nu er duidelijk is hoe de graaf opgebouwd wordt en hoe gegevens daarin verwerkt worden, is het laatste punt wat de graaf kan doen het geven van genresuggesties. In de volgende stukjes worden de 3 algoritmes besproken die dit mogelijk maken. Verder wordt er ook nog een algoritme besproken dat losstaat van het geven van suggesties. De algoritmes worden besproken in de volgorde waarop ze aan het systeem zijn toegevoegd: het oudste algoritme komt eerst, gevolgd door latere.</w:t>
       </w:r>
     </w:p>
     <w:p>
       <w:pPr>
-        <w:pStyle w:val="Kop2"/>
+        <w:pStyle w:val="Kop4"/>
       </w:pPr>
-      <w:bookmarkStart w:id="28" w:name="_Toc314581873"/>
-      <w:r>
-        <w:t>Het geven van de suggesties</w:t>
-      </w:r>
-      <w:bookmarkEnd w:id="28"/>
-    </w:p>
-    <w:p>
-      <w:r>
-        <w:t>Nu er duidelijk is hoe de graaf opgebouwd wordt en hoe gegevens daarin verwerkt worden, is het laatste punt wat de graaf kan doen het geven van genresuggesties. In de volgende stukjes worden de 3 algoritmes besproken die dit mogelijk maken. Verder wordt er ook nog een algoritme besproken dat losstaat van het geven van suggesties. De algoritmes worden besproken in de volgorde waarop ze aan het systeem zijn toegevoegd: het oudste algoritme komt eerst, gevolgd door latere.</w:t>
-      </w:r>
-    </w:p>
-    <w:p>
-      <w:pPr>
-        <w:pStyle w:val="Kop3"/>
-      </w:pPr>
-      <w:bookmarkStart w:id="29" w:name="_Toc314581874"/>
       <w:r>
         <w:t>Het eerste algoritme: het bouwen van een MST</w:t>
       </w:r>
-      <w:bookmarkEnd w:id="29"/>
     </w:p>
     <w:p>
       <w:r>
@@ -3480,13 +3008,11 @@
     </w:p>
     <w:p>
       <w:pPr>
-        <w:pStyle w:val="Kop3"/>
+        <w:pStyle w:val="Kop4"/>
       </w:pPr>
-      <w:bookmarkStart w:id="30" w:name="_Toc314581875"/>
       <w:r>
         <w:t>Het tweede algoritme: sorteren op score</w:t>
       </w:r>
-      <w:bookmarkEnd w:id="30"/>
     </w:p>
     <w:p>
       <w:r>
@@ -3519,13 +3045,11 @@
     </w:p>
     <w:p>
       <w:pPr>
-        <w:pStyle w:val="Kop3"/>
+        <w:pStyle w:val="Kop4"/>
       </w:pPr>
-      <w:bookmarkStart w:id="31" w:name="_Toc314581876"/>
       <w:r>
         <w:t>Het derde algoritme: de combinatie van beiden</w:t>
       </w:r>
-      <w:bookmarkEnd w:id="31"/>
     </w:p>
     <w:p>
       <w:r>
@@ -3539,13 +3063,11 @@
     </w:p>
     <w:p>
       <w:pPr>
-        <w:pStyle w:val="Kop3"/>
+        <w:pStyle w:val="Kop4"/>
       </w:pPr>
-      <w:bookmarkStart w:id="32" w:name="_Toc314581877"/>
       <w:r>
         <w:t>Het vierde algoritme: de laagste waarderingen</w:t>
       </w:r>
-      <w:bookmarkEnd w:id="32"/>
     </w:p>
     <w:p>
       <w:r>
@@ -3562,13 +3084,11 @@
     </w:p>
     <w:p>
       <w:pPr>
-        <w:pStyle w:val="Kop3"/>
+        <w:pStyle w:val="Kop4"/>
       </w:pPr>
-      <w:bookmarkStart w:id="33" w:name="_Toc314581878"/>
       <w:r>
         <w:t>Het geven van een suggestie: een voorbeeld</w:t>
       </w:r>
-      <w:bookmarkEnd w:id="33"/>
     </w:p>
     <w:p>
       <w:r>
@@ -3622,7 +3142,7 @@
                           <pic:cNvPicPr/>
                         </pic:nvPicPr>
                         <pic:blipFill>
-                          <a:blip r:embed="rId13">
+                          <a:blip r:embed="rId14">
                             <a:extLst>
                               <a:ext uri="{28A0092B-C50C-407E-A947-70E740481C1C}">
                                 <a14:useLocalDpi xmlns:a14="http://schemas.microsoft.com/office/drawing/2010/main" val="0"/>
@@ -3656,27 +3176,14 @@
             <w:r>
               <w:t xml:space="preserve">Figuur </w:t>
             </w:r>
-            <w:r>
-              <w:fldChar w:fldCharType="begin"/>
-            </w:r>
-            <w:r>
-              <w:instrText xml:space="preserve"> SEQ Figuur \* ARABIC </w:instrText>
-            </w:r>
-            <w:r>
-              <w:fldChar w:fldCharType="separate"/>
-            </w:r>
-            <w:r>
-              <w:rPr>
-                <w:noProof/>
-              </w:rPr>
-              <w:t>5</w:t>
-            </w:r>
-            <w:r>
-              <w:rPr>
-                <w:noProof/>
-              </w:rPr>
-              <w:fldChar w:fldCharType="end"/>
-            </w:r>
+            <w:fldSimple w:instr=" SEQ Figuur \* ARABIC ">
+              <w:r>
+                <w:rPr>
+                  <w:noProof/>
+                </w:rPr>
+                <w:t>5</w:t>
+              </w:r>
+            </w:fldSimple>
             <w:r>
               <w:t>: voorbeeldgraaf</w:t>
             </w:r>
@@ -3694,27 +3201,14 @@
             <w:r>
               <w:t xml:space="preserve">Tabel </w:t>
             </w:r>
-            <w:r>
-              <w:fldChar w:fldCharType="begin"/>
-            </w:r>
-            <w:r>
-              <w:instrText xml:space="preserve"> SEQ Tabel \* ARABIC </w:instrText>
-            </w:r>
-            <w:r>
-              <w:fldChar w:fldCharType="separate"/>
-            </w:r>
-            <w:r>
-              <w:rPr>
-                <w:noProof/>
-              </w:rPr>
-              <w:t>1</w:t>
-            </w:r>
-            <w:r>
-              <w:rPr>
-                <w:noProof/>
-              </w:rPr>
-              <w:fldChar w:fldCharType="end"/>
-            </w:r>
+            <w:fldSimple w:instr=" SEQ Tabel \* ARABIC ">
+              <w:r>
+                <w:rPr>
+                  <w:noProof/>
+                </w:rPr>
+                <w:t>1</w:t>
+              </w:r>
+            </w:fldSimple>
             <w:r>
               <w:t>: uitkomst algoritme 3</w:t>
             </w:r>
@@ -4102,7 +3596,7 @@
       <w:pPr>
         <w:pStyle w:val="Kop1"/>
       </w:pPr>
-      <w:bookmarkStart w:id="34" w:name="_Toc314581879"/>
+      <w:bookmarkStart w:id="41" w:name="_Toc314674392"/>
       <w:r>
         <w:rPr>
           <w:noProof/>
@@ -4134,7 +3628,7 @@
                     </pic:cNvPicPr>
                   </pic:nvPicPr>
                   <pic:blipFill>
-                    <a:blip r:embed="rId14">
+                    <a:blip r:embed="rId15">
                       <a:extLst>
                         <a:ext uri="{28A0092B-C50C-407E-A947-70E740481C1C}">
                           <a14:useLocalDpi xmlns:a14="http://schemas.microsoft.com/office/drawing/2010/main" val="0"/>
@@ -4174,7 +3668,7 @@
       <w:r>
         <w:t>Design</w:t>
       </w:r>
-      <w:bookmarkEnd w:id="34"/>
+      <w:bookmarkEnd w:id="41"/>
     </w:p>
     <w:p>
       <w:r>
@@ -4225,7 +3719,7 @@
                     </pic:cNvPicPr>
                   </pic:nvPicPr>
                   <pic:blipFill>
-                    <a:blip r:embed="rId15" cstate="print">
+                    <a:blip r:embed="rId16" cstate="print">
                       <a:extLst>
                         <a:ext uri="{28A0092B-C50C-407E-A947-70E740481C1C}">
                           <a14:useLocalDpi xmlns:a14="http://schemas.microsoft.com/office/drawing/2010/main" val="0"/>
@@ -4299,7 +3793,7 @@
                     </pic:cNvPicPr>
                   </pic:nvPicPr>
                   <pic:blipFill>
-                    <a:blip r:embed="rId16">
+                    <a:blip r:embed="rId17">
                       <a:extLst>
                         <a:ext uri="{28A0092B-C50C-407E-A947-70E740481C1C}">
                           <a14:useLocalDpi xmlns:a14="http://schemas.microsoft.com/office/drawing/2010/main" val="0"/>
@@ -4375,7 +3869,7 @@
                     </pic:cNvPicPr>
                   </pic:nvPicPr>
                   <pic:blipFill>
-                    <a:blip r:embed="rId17">
+                    <a:blip r:embed="rId18">
                       <a:extLst>
                         <a:ext uri="{28A0092B-C50C-407E-A947-70E740481C1C}">
                           <a14:useLocalDpi xmlns:a14="http://schemas.microsoft.com/office/drawing/2010/main" val="0"/>
@@ -4476,7 +3970,7 @@
                     </pic:cNvPicPr>
                   </pic:nvPicPr>
                   <pic:blipFill>
-                    <a:blip r:embed="rId18">
+                    <a:blip r:embed="rId19">
                       <a:extLst>
                         <a:ext uri="{28A0092B-C50C-407E-A947-70E740481C1C}">
                           <a14:useLocalDpi xmlns:a14="http://schemas.microsoft.com/office/drawing/2010/main" val="0"/>
@@ -4528,7 +4022,7 @@
       <w:pPr>
         <w:pStyle w:val="Kop1"/>
       </w:pPr>
-      <w:bookmarkStart w:id="35" w:name="_Toc314581880"/>
+      <w:bookmarkStart w:id="42" w:name="_Toc314674393"/>
       <w:r>
         <w:lastRenderedPageBreak/>
         <w:t>E</w:t>
@@ -4536,7 +4030,7 @@
       <w:r>
         <w:t>valuatie</w:t>
       </w:r>
-      <w:bookmarkEnd w:id="35"/>
+      <w:bookmarkEnd w:id="42"/>
     </w:p>
     <w:p/>
     <w:p>
@@ -4552,8 +4046,6 @@
       <w:r>
         <w:t xml:space="preserve">systeem te testen. </w:t>
       </w:r>
-      <w:bookmarkStart w:id="36" w:name="_GoBack"/>
-      <w:bookmarkEnd w:id="36"/>
     </w:p>
     <w:p>
       <w:r>
@@ -4600,11 +4092,11 @@
       <w:pPr>
         <w:pStyle w:val="Kop2"/>
       </w:pPr>
-      <w:bookmarkStart w:id="37" w:name="_Toc314581881"/>
+      <w:bookmarkStart w:id="43" w:name="_Toc314674394"/>
       <w:r>
         <w:t>Opzet van de test</w:t>
       </w:r>
-      <w:bookmarkEnd w:id="37"/>
+      <w:bookmarkEnd w:id="43"/>
     </w:p>
     <w:p>
       <w:r>
@@ -4734,12 +4226,12 @@
       <w:pPr>
         <w:pStyle w:val="Kop2"/>
       </w:pPr>
-      <w:bookmarkStart w:id="38" w:name="_Toc314581882"/>
+      <w:bookmarkStart w:id="44" w:name="_Toc314674395"/>
       <w:r>
         <w:lastRenderedPageBreak/>
         <w:t>Resultaten tests</w:t>
       </w:r>
-      <w:bookmarkEnd w:id="38"/>
+      <w:bookmarkEnd w:id="44"/>
     </w:p>
     <w:p>
       <w:r>
@@ -7973,7 +7465,7 @@
       <w:pPr>
         <w:pStyle w:val="Kop2"/>
       </w:pPr>
-      <w:bookmarkStart w:id="39" w:name="_Toc314581883"/>
+      <w:bookmarkStart w:id="45" w:name="_Toc314674396"/>
       <w:r>
         <w:lastRenderedPageBreak/>
         <w:t>Evaluatie test met 2</w:t>
@@ -7987,7 +7479,7 @@
       <w:r>
         <w:t xml:space="preserve"> algoritme</w:t>
       </w:r>
-      <w:bookmarkEnd w:id="39"/>
+      <w:bookmarkEnd w:id="45"/>
     </w:p>
     <w:p>
       <w:r>
@@ -8064,11 +7556,11 @@
       <w:pPr>
         <w:pStyle w:val="Kop2"/>
       </w:pPr>
-      <w:bookmarkStart w:id="40" w:name="_Toc314581884"/>
+      <w:bookmarkStart w:id="46" w:name="_Toc314674397"/>
       <w:r>
         <w:t>Evaluatie test met het volledige algoritme</w:t>
       </w:r>
-      <w:bookmarkEnd w:id="40"/>
+      <w:bookmarkEnd w:id="46"/>
     </w:p>
     <w:p>
       <w:r>
@@ -8164,12 +7656,12 @@
       <w:pPr>
         <w:pStyle w:val="Kop2"/>
       </w:pPr>
-      <w:bookmarkStart w:id="41" w:name="_Toc314581885"/>
+      <w:bookmarkStart w:id="47" w:name="_Toc314674398"/>
       <w:r>
         <w:lastRenderedPageBreak/>
         <w:t>Evaluatie van de evaluatie</w:t>
       </w:r>
-      <w:bookmarkEnd w:id="41"/>
+      <w:bookmarkEnd w:id="47"/>
     </w:p>
     <w:p>
       <w:r>
@@ -8199,12 +7691,12 @@
       <w:pPr>
         <w:pStyle w:val="Kop1"/>
       </w:pPr>
-      <w:bookmarkStart w:id="42" w:name="_Toc314581886"/>
+      <w:bookmarkStart w:id="48" w:name="_Toc314674399"/>
       <w:r>
         <w:lastRenderedPageBreak/>
         <w:t>Discussie</w:t>
       </w:r>
-      <w:bookmarkEnd w:id="42"/>
+      <w:bookmarkEnd w:id="48"/>
     </w:p>
     <w:p/>
     <w:p>
@@ -8216,11 +7708,11 @@
       <w:pPr>
         <w:pStyle w:val="Kop2"/>
       </w:pPr>
-      <w:bookmarkStart w:id="43" w:name="_Toc314581887"/>
+      <w:bookmarkStart w:id="49" w:name="_Toc314674400"/>
       <w:r>
         <w:t>Verbeteringen voor de implementatie</w:t>
       </w:r>
-      <w:bookmarkEnd w:id="43"/>
+      <w:bookmarkEnd w:id="49"/>
     </w:p>
     <w:p>
       <w:r>
@@ -8297,11 +7789,11 @@
       <w:pPr>
         <w:pStyle w:val="Kop2"/>
       </w:pPr>
-      <w:bookmarkStart w:id="44" w:name="_Toc314581888"/>
+      <w:bookmarkStart w:id="50" w:name="_Toc314674401"/>
       <w:r>
         <w:t>Verbeteringen in het proces</w:t>
       </w:r>
-      <w:bookmarkEnd w:id="44"/>
+      <w:bookmarkEnd w:id="50"/>
     </w:p>
     <w:p>
       <w:r>
@@ -8340,11 +7832,11 @@
       <w:pPr>
         <w:pStyle w:val="Kop2"/>
       </w:pPr>
-      <w:bookmarkStart w:id="45" w:name="_Toc314581889"/>
+      <w:bookmarkStart w:id="51" w:name="_Toc314674402"/>
       <w:r>
         <w:t>Communicatie onderling</w:t>
       </w:r>
-      <w:bookmarkEnd w:id="45"/>
+      <w:bookmarkEnd w:id="51"/>
     </w:p>
     <w:p>
       <w:r>
@@ -8379,6 +7871,119 @@
 <file path=word/numbering.xml><?xml version="1.0" encoding="utf-8"?>
 <w:numbering xmlns:wpc="http://schemas.microsoft.com/office/word/2010/wordprocessingCanvas" xmlns:mc="http://schemas.openxmlformats.org/markup-compatibility/2006" xmlns:o="urn:schemas-microsoft-com:office:office" xmlns:r="http://schemas.openxmlformats.org/officeDocument/2006/relationships" xmlns:m="http://schemas.openxmlformats.org/officeDocument/2006/math" xmlns:v="urn:schemas-microsoft-com:vml" xmlns:wp14="http://schemas.microsoft.com/office/word/2010/wordprocessingDrawing" xmlns:wp="http://schemas.openxmlformats.org/drawingml/2006/wordprocessingDrawing" xmlns:w10="urn:schemas-microsoft-com:office:word" xmlns:w="http://schemas.openxmlformats.org/wordprocessingml/2006/main" xmlns:w14="http://schemas.microsoft.com/office/word/2010/wordml" xmlns:wpg="http://schemas.microsoft.com/office/word/2010/wordprocessingGroup" xmlns:wpi="http://schemas.microsoft.com/office/word/2010/wordprocessingInk" xmlns:wne="http://schemas.microsoft.com/office/word/2006/wordml" xmlns:wps="http://schemas.microsoft.com/office/word/2010/wordprocessingShape" mc:Ignorable="w14 wp14">
   <w:abstractNum w:abstractNumId="0">
+    <w:nsid w:val="29E735FB"/>
+    <w:multiLevelType w:val="hybridMultilevel"/>
+    <w:tmpl w:val="535AFF66"/>
+    <w:lvl w:ilvl="0" w:tplc="04130001">
+      <w:start w:val="1"/>
+      <w:numFmt w:val="bullet"/>
+      <w:lvlText w:val=""/>
+      <w:lvlJc w:val="left"/>
+      <w:pPr>
+        <w:ind w:left="720" w:hanging="360"/>
+      </w:pPr>
+      <w:rPr>
+        <w:rFonts w:ascii="Symbol" w:hAnsi="Symbol" w:hint="default"/>
+      </w:rPr>
+    </w:lvl>
+    <w:lvl w:ilvl="1" w:tplc="04130003" w:tentative="1">
+      <w:start w:val="1"/>
+      <w:numFmt w:val="bullet"/>
+      <w:lvlText w:val="o"/>
+      <w:lvlJc w:val="left"/>
+      <w:pPr>
+        <w:ind w:left="1440" w:hanging="360"/>
+      </w:pPr>
+      <w:rPr>
+        <w:rFonts w:ascii="Courier New" w:hAnsi="Courier New" w:cs="Courier New" w:hint="default"/>
+      </w:rPr>
+    </w:lvl>
+    <w:lvl w:ilvl="2" w:tplc="04130005" w:tentative="1">
+      <w:start w:val="1"/>
+      <w:numFmt w:val="bullet"/>
+      <w:lvlText w:val=""/>
+      <w:lvlJc w:val="left"/>
+      <w:pPr>
+        <w:ind w:left="2160" w:hanging="360"/>
+      </w:pPr>
+      <w:rPr>
+        <w:rFonts w:ascii="Wingdings" w:hAnsi="Wingdings" w:hint="default"/>
+      </w:rPr>
+    </w:lvl>
+    <w:lvl w:ilvl="3" w:tplc="04130001" w:tentative="1">
+      <w:start w:val="1"/>
+      <w:numFmt w:val="bullet"/>
+      <w:lvlText w:val=""/>
+      <w:lvlJc w:val="left"/>
+      <w:pPr>
+        <w:ind w:left="2880" w:hanging="360"/>
+      </w:pPr>
+      <w:rPr>
+        <w:rFonts w:ascii="Symbol" w:hAnsi="Symbol" w:hint="default"/>
+      </w:rPr>
+    </w:lvl>
+    <w:lvl w:ilvl="4" w:tplc="04130003" w:tentative="1">
+      <w:start w:val="1"/>
+      <w:numFmt w:val="bullet"/>
+      <w:lvlText w:val="o"/>
+      <w:lvlJc w:val="left"/>
+      <w:pPr>
+        <w:ind w:left="3600" w:hanging="360"/>
+      </w:pPr>
+      <w:rPr>
+        <w:rFonts w:ascii="Courier New" w:hAnsi="Courier New" w:cs="Courier New" w:hint="default"/>
+      </w:rPr>
+    </w:lvl>
+    <w:lvl w:ilvl="5" w:tplc="04130005" w:tentative="1">
+      <w:start w:val="1"/>
+      <w:numFmt w:val="bullet"/>
+      <w:lvlText w:val=""/>
+      <w:lvlJc w:val="left"/>
+      <w:pPr>
+        <w:ind w:left="4320" w:hanging="360"/>
+      </w:pPr>
+      <w:rPr>
+        <w:rFonts w:ascii="Wingdings" w:hAnsi="Wingdings" w:hint="default"/>
+      </w:rPr>
+    </w:lvl>
+    <w:lvl w:ilvl="6" w:tplc="04130001" w:tentative="1">
+      <w:start w:val="1"/>
+      <w:numFmt w:val="bullet"/>
+      <w:lvlText w:val=""/>
+      <w:lvlJc w:val="left"/>
+      <w:pPr>
+        <w:ind w:left="5040" w:hanging="360"/>
+      </w:pPr>
+      <w:rPr>
+        <w:rFonts w:ascii="Symbol" w:hAnsi="Symbol" w:hint="default"/>
+      </w:rPr>
+    </w:lvl>
+    <w:lvl w:ilvl="7" w:tplc="04130003" w:tentative="1">
+      <w:start w:val="1"/>
+      <w:numFmt w:val="bullet"/>
+      <w:lvlText w:val="o"/>
+      <w:lvlJc w:val="left"/>
+      <w:pPr>
+        <w:ind w:left="5760" w:hanging="360"/>
+      </w:pPr>
+      <w:rPr>
+        <w:rFonts w:ascii="Courier New" w:hAnsi="Courier New" w:cs="Courier New" w:hint="default"/>
+      </w:rPr>
+    </w:lvl>
+    <w:lvl w:ilvl="8" w:tplc="04130005" w:tentative="1">
+      <w:start w:val="1"/>
+      <w:numFmt w:val="bullet"/>
+      <w:lvlText w:val=""/>
+      <w:lvlJc w:val="left"/>
+      <w:pPr>
+        <w:ind w:left="6480" w:hanging="360"/>
+      </w:pPr>
+      <w:rPr>
+        <w:rFonts w:ascii="Wingdings" w:hAnsi="Wingdings" w:hint="default"/>
+      </w:rPr>
+    </w:lvl>
+  </w:abstractNum>
+  <w:abstractNum w:abstractNumId="1">
     <w:nsid w:val="5BAA5CB0"/>
     <w:multiLevelType w:val="hybridMultilevel"/>
     <w:tmpl w:val="45041792"/>
@@ -8491,7 +8096,7 @@
       </w:rPr>
     </w:lvl>
   </w:abstractNum>
-  <w:abstractNum w:abstractNumId="1">
+  <w:abstractNum w:abstractNumId="2">
     <w:nsid w:val="7DBC7A5E"/>
     <w:multiLevelType w:val="hybridMultilevel"/>
     <w:tmpl w:val="50A67788"/>
@@ -8578,10 +8183,13 @@
     </w:lvl>
   </w:abstractNum>
   <w:num w:numId="1">
-    <w:abstractNumId w:val="0"/>
+    <w:abstractNumId w:val="1"/>
   </w:num>
   <w:num w:numId="2">
-    <w:abstractNumId w:val="1"/>
+    <w:abstractNumId w:val="2"/>
+  </w:num>
+  <w:num w:numId="3">
+    <w:abstractNumId w:val="0"/>
   </w:num>
 </w:numbering>
 </file>
@@ -8816,6 +8424,30 @@
       <w:color w:val="4F81BD" w:themeColor="accent1"/>
     </w:rPr>
   </w:style>
+  <w:style w:type="paragraph" w:styleId="Kop4">
+    <w:name w:val="heading 4"/>
+    <w:basedOn w:val="Standaard"/>
+    <w:next w:val="Standaard"/>
+    <w:link w:val="Kop4Char"/>
+    <w:uiPriority w:val="9"/>
+    <w:unhideWhenUsed/>
+    <w:qFormat/>
+    <w:rsid w:val="00FB476B"/>
+    <w:pPr>
+      <w:keepNext/>
+      <w:keepLines/>
+      <w:spacing w:before="200" w:after="0"/>
+      <w:outlineLvl w:val="3"/>
+    </w:pPr>
+    <w:rPr>
+      <w:rFonts w:asciiTheme="majorHAnsi" w:eastAsiaTheme="majorEastAsia" w:hAnsiTheme="majorHAnsi" w:cstheme="majorBidi"/>
+      <w:b/>
+      <w:bCs/>
+      <w:i/>
+      <w:iCs/>
+      <w:color w:val="4F81BD" w:themeColor="accent1"/>
+    </w:rPr>
+  </w:style>
   <w:style w:type="character" w:default="1" w:styleId="Standaardalinea-lettertype">
     <w:name w:val="Default Paragraph Font"/>
     <w:uiPriority w:val="1"/>
@@ -9045,6 +8677,21 @@
       <w:spacing w:after="100"/>
       <w:ind w:left="440"/>
     </w:pPr>
+  </w:style>
+  <w:style w:type="character" w:customStyle="1" w:styleId="Kop4Char">
+    <w:name w:val="Kop 4 Char"/>
+    <w:basedOn w:val="Standaardalinea-lettertype"/>
+    <w:link w:val="Kop4"/>
+    <w:uiPriority w:val="9"/>
+    <w:rsid w:val="00FB476B"/>
+    <w:rPr>
+      <w:rFonts w:asciiTheme="majorHAnsi" w:eastAsiaTheme="majorEastAsia" w:hAnsiTheme="majorHAnsi" w:cstheme="majorBidi"/>
+      <w:b/>
+      <w:bCs/>
+      <w:i/>
+      <w:iCs/>
+      <w:color w:val="4F81BD" w:themeColor="accent1"/>
+    </w:rPr>
   </w:style>
 </w:styles>
 </file>
@@ -9279,6 +8926,30 @@
       <w:color w:val="4F81BD" w:themeColor="accent1"/>
     </w:rPr>
   </w:style>
+  <w:style w:type="paragraph" w:styleId="Kop4">
+    <w:name w:val="heading 4"/>
+    <w:basedOn w:val="Standaard"/>
+    <w:next w:val="Standaard"/>
+    <w:link w:val="Kop4Char"/>
+    <w:uiPriority w:val="9"/>
+    <w:unhideWhenUsed/>
+    <w:qFormat/>
+    <w:rsid w:val="00FB476B"/>
+    <w:pPr>
+      <w:keepNext/>
+      <w:keepLines/>
+      <w:spacing w:before="200" w:after="0"/>
+      <w:outlineLvl w:val="3"/>
+    </w:pPr>
+    <w:rPr>
+      <w:rFonts w:asciiTheme="majorHAnsi" w:eastAsiaTheme="majorEastAsia" w:hAnsiTheme="majorHAnsi" w:cstheme="majorBidi"/>
+      <w:b/>
+      <w:bCs/>
+      <w:i/>
+      <w:iCs/>
+      <w:color w:val="4F81BD" w:themeColor="accent1"/>
+    </w:rPr>
+  </w:style>
   <w:style w:type="character" w:default="1" w:styleId="Standaardalinea-lettertype">
     <w:name w:val="Default Paragraph Font"/>
     <w:uiPriority w:val="1"/>
@@ -9508,6 +9179,21 @@
       <w:spacing w:after="100"/>
       <w:ind w:left="440"/>
     </w:pPr>
+  </w:style>
+  <w:style w:type="character" w:customStyle="1" w:styleId="Kop4Char">
+    <w:name w:val="Kop 4 Char"/>
+    <w:basedOn w:val="Standaardalinea-lettertype"/>
+    <w:link w:val="Kop4"/>
+    <w:uiPriority w:val="9"/>
+    <w:rsid w:val="00FB476B"/>
+    <w:rPr>
+      <w:rFonts w:asciiTheme="majorHAnsi" w:eastAsiaTheme="majorEastAsia" w:hAnsiTheme="majorHAnsi" w:cstheme="majorBidi"/>
+      <w:b/>
+      <w:bCs/>
+      <w:i/>
+      <w:iCs/>
+      <w:color w:val="4F81BD" w:themeColor="accent1"/>
+    </w:rPr>
   </w:style>
 </w:styles>
 </file>

</xml_diff>